<commit_message>
actualizacion de la rubrica 1
</commit_message>
<xml_diff>
--- a/Rubrica 1.docx
+++ b/Rubrica 1.docx
@@ -2,8 +2,6 @@
 <file path=word/document.xml><?xml version="1.0" encoding="utf-8"?>
 <w:document xmlns:wpc="http://schemas.microsoft.com/office/word/2010/wordprocessingCanvas" xmlns:cx="http://schemas.microsoft.com/office/drawing/2014/chartex" xmlns:mc="http://schemas.openxmlformats.org/markup-compatibility/2006" xmlns:o="urn:schemas-microsoft-com:office:office" xmlns:r="http://schemas.openxmlformats.org/officeDocument/2006/relationships" xmlns:m="http://schemas.openxmlformats.org/officeDocument/2006/math" xmlns:v="urn:schemas-microsoft-com:vml" xmlns:wp14="http://schemas.microsoft.com/office/word/2010/wordprocessingDrawing" xmlns:wp="http://schemas.openxmlformats.org/drawingml/2006/wordprocessingDrawing" xmlns:w10="urn:schemas-microsoft-com:office:word" xmlns:w="http://schemas.openxmlformats.org/wordprocessingml/2006/main" xmlns:w14="http://schemas.microsoft.com/office/word/2010/wordml" xmlns:w15="http://schemas.microsoft.com/office/word/2012/wordml" xmlns:w16se="http://schemas.microsoft.com/office/word/2015/wordml/symex" xmlns:wpg="http://schemas.microsoft.com/office/word/2010/wordprocessingGroup" xmlns:wpi="http://schemas.microsoft.com/office/word/2010/wordprocessingInk" xmlns:wne="http://schemas.microsoft.com/office/word/2006/wordml" xmlns:wps="http://schemas.microsoft.com/office/word/2010/wordprocessingShape" mc:Ignorable="w14 w15 w16se wp14">
   <w:body>
-    <w:bookmarkStart w:id="0" w:name="_GoBack" w:displacedByCustomXml="next"/>
-    <w:bookmarkEnd w:id="0" w:displacedByCustomXml="next"/>
     <w:sdt>
       <w:sdtPr>
         <w:rPr>
@@ -162,7 +160,6 @@
             <w:dataBinding w:prefixMappings="xmlns:ns0='http://purl.org/dc/elements/1.1/' xmlns:ns1='http://schemas.openxmlformats.org/package/2006/metadata/core-properties' " w:xpath="/ns1:coreProperties[1]/ns0:subject[1]" w:storeItemID="{6C3C8BC8-F283-45AE-878A-BAB7291924A1}"/>
             <w:text/>
           </w:sdtPr>
-          <w:sdtEndPr/>
           <w:sdtContent>
             <w:p>
               <w:pPr>
@@ -290,7 +287,6 @@
                                     <w:calendar w:val="gregorian"/>
                                   </w:date>
                                 </w:sdtPr>
-                                <w:sdtEndPr/>
                                 <w:sdtContent>
                                   <w:p>
                                     <w:pPr>
@@ -337,7 +333,6 @@
                                     <w:dataBinding w:prefixMappings="xmlns:ns0='http://schemas.openxmlformats.org/officeDocument/2006/extended-properties' " w:xpath="/ns0:Properties[1]/ns0:Company[1]" w:storeItemID="{6668398D-A668-4E3E-A5EB-62B293D839F1}"/>
                                     <w:text/>
                                   </w:sdtPr>
-                                  <w:sdtEndPr/>
                                   <w:sdtContent>
                                     <w:r>
                                       <w:rPr>
@@ -635,19 +630,11 @@
                                     <w:b/>
                                   </w:rPr>
                                 </w:pPr>
-                                <w:proofErr w:type="spellStart"/>
                                 <w:r>
                                   <w:rPr>
                                     <w:b/>
                                   </w:rPr>
-                                  <w:t>Sandria</w:t>
-                                </w:r>
-                                <w:proofErr w:type="spellEnd"/>
-                                <w:r>
-                                  <w:rPr>
-                                    <w:b/>
-                                  </w:rPr>
-                                  <w:t xml:space="preserve"> Sánchez Ana Carolina S13011675</w:t>
+                                  <w:t>Sandria Sánchez Ana Carolina S13011675</w:t>
                                 </w:r>
                               </w:p>
                             </w:txbxContent>
@@ -1377,11 +1364,11 @@
       <w:pPr>
         <w:pStyle w:val="Ttulo1"/>
       </w:pPr>
-      <w:bookmarkStart w:id="1" w:name="_Toc527639796"/>
+      <w:bookmarkStart w:id="0" w:name="_Toc527639796"/>
       <w:r>
         <w:t>Introducción</w:t>
       </w:r>
-      <w:bookmarkEnd w:id="1"/>
+      <w:bookmarkEnd w:id="0"/>
     </w:p>
     <w:p>
       <w:pPr>
@@ -1671,12 +1658,11 @@
       <w:pPr>
         <w:pStyle w:val="Ttulo1"/>
       </w:pPr>
-      <w:bookmarkStart w:id="2" w:name="_Toc527639797"/>
+      <w:bookmarkStart w:id="1" w:name="_Toc527639797"/>
       <w:r>
-        <w:lastRenderedPageBreak/>
         <w:t>Modelo de paquetes</w:t>
       </w:r>
-      <w:bookmarkEnd w:id="2"/>
+      <w:bookmarkEnd w:id="1"/>
     </w:p>
     <w:p>
       <w:r>
@@ -1790,12 +1776,11 @@
       <w:pPr>
         <w:pStyle w:val="Ttulo1"/>
       </w:pPr>
-      <w:bookmarkStart w:id="3" w:name="_Toc527639798"/>
+      <w:bookmarkStart w:id="2" w:name="_Toc527639798"/>
       <w:r>
-        <w:lastRenderedPageBreak/>
         <w:t>Diagrama de jefe de centro de computo</w:t>
       </w:r>
-      <w:bookmarkEnd w:id="3"/>
+      <w:bookmarkEnd w:id="2"/>
     </w:p>
     <w:p>
       <w:r>
@@ -1865,12 +1850,11 @@
       <w:pPr>
         <w:pStyle w:val="Ttulo1"/>
       </w:pPr>
-      <w:bookmarkStart w:id="4" w:name="_Toc527639799"/>
+      <w:bookmarkStart w:id="3" w:name="_Toc527639799"/>
       <w:r>
-        <w:lastRenderedPageBreak/>
         <w:t>Diagrama de técnico académico</w:t>
       </w:r>
-      <w:bookmarkEnd w:id="4"/>
+      <w:bookmarkEnd w:id="3"/>
     </w:p>
     <w:p>
       <w:r>
@@ -1944,12 +1928,11 @@
       <w:pPr>
         <w:pStyle w:val="Ttulo1"/>
       </w:pPr>
-      <w:bookmarkStart w:id="5" w:name="_Toc527639800"/>
+      <w:bookmarkStart w:id="4" w:name="_Toc527639800"/>
       <w:r>
-        <w:lastRenderedPageBreak/>
         <w:t>Descripción de casos de uso</w:t>
       </w:r>
-      <w:bookmarkEnd w:id="5"/>
+      <w:bookmarkEnd w:id="4"/>
     </w:p>
     <w:tbl>
       <w:tblPr>
@@ -2020,7 +2003,6 @@
                 <w:docPart w:val="409821A529054F4BA43C89BF86C9448A"/>
               </w:placeholder>
             </w:sdtPr>
-            <w:sdtEndPr/>
             <w:sdtContent>
               <w:p>
                 <w:pPr>
@@ -2093,7 +2075,6 @@
                 <w:docPart w:val="409821A529054F4BA43C89BF86C9448A"/>
               </w:placeholder>
             </w:sdtPr>
-            <w:sdtEndPr/>
             <w:sdtContent>
               <w:p>
                 <w:pPr>
@@ -2220,7 +2201,6 @@
               <w:calendar w:val="gregorian"/>
             </w:date>
           </w:sdtPr>
-          <w:sdtEndPr/>
           <w:sdtContent>
             <w:tc>
               <w:tcPr>
@@ -2299,7 +2279,6 @@
               <w:calendar w:val="gregorian"/>
             </w:date>
           </w:sdtPr>
-          <w:sdtEndPr/>
           <w:sdtContent>
             <w:tc>
               <w:tcPr>
@@ -2440,7 +2419,6 @@
                 <w:docPart w:val="409821A529054F4BA43C89BF86C9448A"/>
               </w:placeholder>
             </w:sdtPr>
-            <w:sdtEndPr/>
             <w:sdtContent>
               <w:p>
                 <w:pPr>
@@ -2513,7 +2491,6 @@
                 <w:docPart w:val="409821A529054F4BA43C89BF86C9448A"/>
               </w:placeholder>
             </w:sdtPr>
-            <w:sdtEndPr/>
             <w:sdtContent>
               <w:sdt>
                 <w:sdtPr>
@@ -2526,7 +2503,6 @@
                     <w:docPart w:val="409821A529054F4BA43C89BF86C9448A"/>
                   </w:placeholder>
                 </w:sdtPr>
-                <w:sdtEndPr/>
                 <w:sdtContent>
                   <w:p>
                     <w:pPr>
@@ -2591,7 +2567,6 @@
               <w:docPart w:val="409821A529054F4BA43C89BF86C9448A"/>
             </w:placeholder>
           </w:sdtPr>
-          <w:sdtEndPr/>
           <w:sdtContent>
             <w:tc>
               <w:tcPr>
@@ -2645,54 +2620,22 @@
                     <w:rFonts w:cs="Arial"/>
                     <w:lang w:val="es-ES"/>
                   </w:rPr>
-                  <w:t xml:space="preserve">3.-El sistema muestra los botones, Generar RESGUARDO, Registrar Nuevo </w:t>
-                </w:r>
-                <w:proofErr w:type="gramStart"/>
-                <w:r>
-                  <w:rPr>
-                    <w:rFonts w:cs="Arial"/>
-                    <w:lang w:val="es-ES"/>
-                  </w:rPr>
-                  <w:t>HARDWARE ,</w:t>
-                </w:r>
-                <w:proofErr w:type="gramEnd"/>
-                <w:r>
-                  <w:rPr>
-                    <w:rFonts w:cs="Arial"/>
-                    <w:lang w:val="es-ES"/>
-                  </w:rPr>
-                  <w:t xml:space="preserve"> Eliminar registro de HARDWARE y Consultar Registro de HARDWARE</w:t>
-                </w:r>
-              </w:p>
-              <w:p>
-                <w:pPr>
-                  <w:rPr>
-                    <w:rFonts w:cs="Arial"/>
-                    <w:lang w:val="es-ES"/>
-                  </w:rPr>
-                </w:pPr>
-                <w:r>
-                  <w:rPr>
-                    <w:rFonts w:cs="Arial"/>
-                    <w:lang w:val="es-ES"/>
-                  </w:rPr>
-                  <w:t xml:space="preserve">4.- El jefe de centro de cómputo selecciona el Botón Generar RESGUARDO (va: FA 1), si el jefe de centro de cómputo eliminar registro de HARDWARE ir a: FA2, Si el jefe de centro de cómputo selecciona Consultar Registro de HARDWARE va FA </w:t>
-                </w:r>
-                <w:proofErr w:type="gramStart"/>
-                <w:r>
-                  <w:rPr>
-                    <w:rFonts w:cs="Arial"/>
-                    <w:lang w:val="es-ES"/>
-                  </w:rPr>
-                  <w:t>3,.</w:t>
-                </w:r>
-                <w:proofErr w:type="gramEnd"/>
-                <w:r>
-                  <w:rPr>
-                    <w:rFonts w:cs="Arial"/>
-                    <w:lang w:val="es-ES"/>
-                  </w:rPr>
-                  <w:t xml:space="preserve"> si el jefe de centro de cómputo da clic en Registrar Nuevo HARDWARE ir a: FA4, Si el jefe de centro de cómputo selecciona Cancelar ir a: FN5 </w:t>
+                  <w:t>3.-El sistema muestra los botones, Generar RESGUARDO, Registrar Nuevo HARDWARE , Eliminar registro de HARDWARE y Consultar Registro de HARDWARE</w:t>
+                </w:r>
+              </w:p>
+              <w:p>
+                <w:pPr>
+                  <w:rPr>
+                    <w:rFonts w:cs="Arial"/>
+                    <w:lang w:val="es-ES"/>
+                  </w:rPr>
+                </w:pPr>
+                <w:r>
+                  <w:rPr>
+                    <w:rFonts w:cs="Arial"/>
+                    <w:lang w:val="es-ES"/>
+                  </w:rPr>
+                  <w:t xml:space="preserve">4.- El jefe de centro de cómputo selecciona el Botón Generar RESGUARDO (va: FA 1), si el jefe de centro de cómputo eliminar registro de HARDWARE ir a: FA2, Si el jefe de centro de cómputo selecciona Consultar Registro de HARDWARE va FA 3,. si el jefe de centro de cómputo da clic en Registrar Nuevo HARDWARE ir a: FA4, Si el jefe de centro de cómputo selecciona Cancelar ir a: FN5 </w:t>
                 </w:r>
               </w:p>
               <w:p>
@@ -2767,7 +2710,6 @@
                 <w:docPart w:val="409821A529054F4BA43C89BF86C9448A"/>
               </w:placeholder>
             </w:sdtPr>
-            <w:sdtEndPr/>
             <w:sdtContent>
               <w:p>
                 <w:pPr>
@@ -2826,7 +2768,6 @@
                     <w:rFonts w:cs="Arial"/>
                     <w:lang w:val="es-ES"/>
                   </w:rPr>
-                  <w:lastRenderedPageBreak/>
                   <w:t>1.3.- Si el jefe de centro de cómputo da clic en imprimir el sistema imprime el vale de RESGUARDO si selecciona el botón Aceptar pasa a FA 1.4</w:t>
                 </w:r>
               </w:p>
@@ -3076,7 +3017,6 @@
                     <w:rFonts w:cs="Arial"/>
                     <w:lang w:val="es-ES"/>
                   </w:rPr>
-                  <w:lastRenderedPageBreak/>
                   <w:t>4.2.- El sistema busca en la base de datos coincidencias con la serie del equipo ingresada, si encuentra un registro con esa serie notifica con una ventana que el registro ya existe y pasa a FA 4.7, si no encuentra equipos continua con FA</w:t>
                 </w:r>
               </w:p>
@@ -3122,23 +3062,7 @@
                     <w:rFonts w:cs="Arial"/>
                     <w:lang w:val="es-ES"/>
                   </w:rPr>
-                  <w:t xml:space="preserve">4.5.- El sistema Guarda los datos en un nuevo registro en la base de datos, y notifica mediante una ventana emergente que el registro </w:t>
-                </w:r>
-                <w:proofErr w:type="spellStart"/>
-                <w:r>
-                  <w:rPr>
-                    <w:rFonts w:cs="Arial"/>
-                    <w:lang w:val="es-ES"/>
-                  </w:rPr>
-                  <w:t>se</w:t>
-                </w:r>
-                <w:proofErr w:type="spellEnd"/>
-                <w:r>
-                  <w:rPr>
-                    <w:rFonts w:cs="Arial"/>
-                    <w:lang w:val="es-ES"/>
-                  </w:rPr>
-                  <w:t xml:space="preserve"> que exitosamente.</w:t>
+                  <w:t>4.5.- El sistema Guarda los datos en un nuevo registro en la base de datos, y notifica mediante una ventana emergente que el registro se que exitosamente.</w:t>
                 </w:r>
               </w:p>
               <w:p>
@@ -3202,7 +3126,6 @@
                 <w:rFonts w:cs="Arial"/>
                 <w:lang w:val="es-ES"/>
               </w:rPr>
-              <w:lastRenderedPageBreak/>
               <w:t>Excepciones:</w:t>
             </w:r>
           </w:p>
@@ -3218,7 +3141,6 @@
               <w:docPart w:val="409821A529054F4BA43C89BF86C9448A"/>
             </w:placeholder>
           </w:sdtPr>
-          <w:sdtEndPr/>
           <w:sdtContent>
             <w:tc>
               <w:tcPr>
@@ -3272,23 +3194,7 @@
                     <w:rFonts w:cs="Arial"/>
                     <w:lang w:val="es-ES"/>
                   </w:rPr>
-                  <w:t xml:space="preserve">No se puede </w:t>
-                </w:r>
-                <w:proofErr w:type="gramStart"/>
-                <w:r>
-                  <w:rPr>
-                    <w:rFonts w:cs="Arial"/>
-                    <w:lang w:val="es-ES"/>
-                  </w:rPr>
-                  <w:t>leer  la</w:t>
-                </w:r>
-                <w:proofErr w:type="gramEnd"/>
-                <w:r>
-                  <w:rPr>
-                    <w:rFonts w:cs="Arial"/>
-                    <w:lang w:val="es-ES"/>
-                  </w:rPr>
-                  <w:t xml:space="preserve"> base de datos de los equipos registrados</w:t>
+                  <w:t>No se puede leer  la base de datos de los equipos registrados</w:t>
                 </w:r>
               </w:p>
               <w:p>
@@ -3317,7 +3223,6 @@
                     <w:docPart w:val="EE2D1E45A0D04AF2A2F3ED8BD03E226E"/>
                   </w:placeholder>
                 </w:sdtPr>
-                <w:sdtEndPr/>
                 <w:sdtContent>
                   <w:p>
                     <w:pPr>
@@ -3362,21 +3267,12 @@
                 <w:lang w:val="es-ES"/>
               </w:rPr>
             </w:pPr>
-            <w:proofErr w:type="spellStart"/>
-            <w:r>
-              <w:rPr>
-                <w:rFonts w:cs="Arial"/>
-                <w:lang w:val="es-ES"/>
-              </w:rPr>
-              <w:t>Poscondiciones</w:t>
-            </w:r>
-            <w:proofErr w:type="spellEnd"/>
-            <w:r>
-              <w:rPr>
-                <w:rFonts w:cs="Arial"/>
-                <w:lang w:val="es-ES"/>
-              </w:rPr>
-              <w:t>:</w:t>
+            <w:r>
+              <w:rPr>
+                <w:rFonts w:cs="Arial"/>
+                <w:lang w:val="es-ES"/>
+              </w:rPr>
+              <w:t>Poscondiciones:</w:t>
             </w:r>
           </w:p>
         </w:tc>
@@ -3401,7 +3297,6 @@
                 <w:docPart w:val="409821A529054F4BA43C89BF86C9448A"/>
               </w:placeholder>
             </w:sdtPr>
-            <w:sdtEndPr/>
             <w:sdtContent>
               <w:p>
                 <w:pPr>
@@ -3522,7 +3417,6 @@
               <w:docPart w:val="409821A529054F4BA43C89BF86C9448A"/>
             </w:placeholder>
           </w:sdtPr>
-          <w:sdtEndPr/>
           <w:sdtContent>
             <w:tc>
               <w:tcPr>
@@ -3595,23 +3489,7 @@
                 <w:rFonts w:cs="Arial"/>
                 <w:lang w:val="es-ES"/>
               </w:rPr>
-              <w:t xml:space="preserve">(relación </w:t>
-            </w:r>
-            <w:proofErr w:type="spellStart"/>
-            <w:r>
-              <w:rPr>
-                <w:rFonts w:cs="Arial"/>
-                <w:lang w:val="es-ES"/>
-              </w:rPr>
-              <w:t>Include</w:t>
-            </w:r>
-            <w:proofErr w:type="spellEnd"/>
-            <w:r>
-              <w:rPr>
-                <w:rFonts w:cs="Arial"/>
-                <w:lang w:val="es-ES"/>
-              </w:rPr>
-              <w:t>)</w:t>
+              <w:t>(relación Include)</w:t>
             </w:r>
           </w:p>
         </w:tc>
@@ -3678,23 +3556,7 @@
                 <w:rFonts w:cs="Arial"/>
                 <w:lang w:val="es-ES"/>
               </w:rPr>
-              <w:t xml:space="preserve">(relación </w:t>
-            </w:r>
-            <w:proofErr w:type="spellStart"/>
-            <w:r>
-              <w:rPr>
-                <w:rFonts w:cs="Arial"/>
-                <w:lang w:val="es-ES"/>
-              </w:rPr>
-              <w:t>Extend</w:t>
-            </w:r>
-            <w:proofErr w:type="spellEnd"/>
-            <w:r>
-              <w:rPr>
-                <w:rFonts w:cs="Arial"/>
-                <w:lang w:val="es-ES"/>
-              </w:rPr>
-              <w:t>)</w:t>
+              <w:t>(relación Extend)</w:t>
             </w:r>
           </w:p>
         </w:tc>
@@ -3763,7 +3625,6 @@
               <w:listItem w:value="Elija un elemento."/>
             </w:comboBox>
           </w:sdtPr>
-          <w:sdtEndPr/>
           <w:sdtContent>
             <w:tc>
               <w:tcPr>
@@ -3840,7 +3701,6 @@
                 <w:rFonts w:cs="Arial"/>
                 <w:lang w:val="es-ES"/>
               </w:rPr>
-              <w:lastRenderedPageBreak/>
               <w:softHyphen/>
             </w:r>
             <w:r>
@@ -3874,7 +3734,6 @@
                 <w:docPart w:val="69A7A3A723F44482AD5963703200655C"/>
               </w:placeholder>
             </w:sdtPr>
-            <w:sdtEndPr/>
             <w:sdtContent>
               <w:p>
                 <w:pPr>
@@ -3947,7 +3806,6 @@
                 <w:docPart w:val="69A7A3A723F44482AD5963703200655C"/>
               </w:placeholder>
             </w:sdtPr>
-            <w:sdtEndPr/>
             <w:sdtContent>
               <w:sdt>
                 <w:sdtPr>
@@ -3960,7 +3818,6 @@
                     <w:docPart w:val="E94BAD2801804D79B1872DCB9EBF74A7"/>
                   </w:placeholder>
                 </w:sdtPr>
-                <w:sdtEndPr/>
                 <w:sdtContent>
                   <w:p>
                     <w:pPr>
@@ -4089,7 +3946,6 @@
               <w:calendar w:val="gregorian"/>
             </w:date>
           </w:sdtPr>
-          <w:sdtEndPr/>
           <w:sdtContent>
             <w:tc>
               <w:tcPr>
@@ -4220,7 +4076,6 @@
               <w:docPart w:val="69A7A3A723F44482AD5963703200655C"/>
             </w:placeholder>
           </w:sdtPr>
-          <w:sdtEndPr/>
           <w:sdtContent>
             <w:tc>
               <w:tcPr>
@@ -4303,7 +4158,6 @@
                 <w:docPart w:val="69A7A3A723F44482AD5963703200655C"/>
               </w:placeholder>
             </w:sdtPr>
-            <w:sdtEndPr/>
             <w:sdtContent>
               <w:p>
                 <w:pPr>
@@ -4376,7 +4230,6 @@
                 <w:docPart w:val="69A7A3A723F44482AD5963703200655C"/>
               </w:placeholder>
             </w:sdtPr>
-            <w:sdtEndPr/>
             <w:sdtContent>
               <w:sdt>
                 <w:sdtPr>
@@ -4389,7 +4242,6 @@
                     <w:docPart w:val="69A7A3A723F44482AD5963703200655C"/>
                   </w:placeholder>
                 </w:sdtPr>
-                <w:sdtEndPr/>
                 <w:sdtContent>
                   <w:sdt>
                     <w:sdtPr>
@@ -4402,7 +4254,6 @@
                         <w:docPart w:val="F154F3B46F974E738425162AB5E4EF67"/>
                       </w:placeholder>
                     </w:sdtPr>
-                    <w:sdtEndPr/>
                     <w:sdtContent>
                       <w:sdt>
                         <w:sdtPr>
@@ -4415,7 +4266,6 @@
                             <w:docPart w:val="F154F3B46F974E738425162AB5E4EF67"/>
                           </w:placeholder>
                         </w:sdtPr>
-                        <w:sdtEndPr/>
                         <w:sdtContent>
                           <w:p>
                             <w:pPr>
@@ -4484,7 +4334,6 @@
               <w:docPart w:val="69A7A3A723F44482AD5963703200655C"/>
             </w:placeholder>
           </w:sdtPr>
-          <w:sdtEndPr/>
           <w:sdtContent>
             <w:tc>
               <w:tcPr>
@@ -4553,23 +4402,7 @@
                     <w:rFonts w:cs="Arial"/>
                     <w:lang w:val="es-ES"/>
                   </w:rPr>
-                  <w:t xml:space="preserve">4.- El jefe de centro de cómputo selecciona el Botón Registrar SOFTWARE (va: FA 1), SOFTWARE Si el jefe de centro de cómputo selecciona Consultar SOFTWARE ir a: FA2, si el jefe de centro de cómputo da clic en Eliminar va FA </w:t>
-                </w:r>
-                <w:proofErr w:type="gramStart"/>
-                <w:r>
-                  <w:rPr>
-                    <w:rFonts w:cs="Arial"/>
-                    <w:lang w:val="es-ES"/>
-                  </w:rPr>
-                  <w:t>3,.</w:t>
-                </w:r>
-                <w:proofErr w:type="gramEnd"/>
-                <w:r>
-                  <w:rPr>
-                    <w:rFonts w:cs="Arial"/>
-                    <w:lang w:val="es-ES"/>
-                  </w:rPr>
-                  <w:t xml:space="preserve"> Si el jefe de centro de cómputo selecciona Cancelar ir a: FN5 </w:t>
+                  <w:t xml:space="preserve">4.- El jefe de centro de cómputo selecciona el Botón Registrar SOFTWARE (va: FA 1), SOFTWARE Si el jefe de centro de cómputo selecciona Consultar SOFTWARE ir a: FA2, si el jefe de centro de cómputo da clic en Eliminar va FA 3,. Si el jefe de centro de cómputo selecciona Cancelar ir a: FN5 </w:t>
                 </w:r>
               </w:p>
               <w:p>
@@ -4652,7 +4485,6 @@
                 <w:docPart w:val="69A7A3A723F44482AD5963703200655C"/>
               </w:placeholder>
             </w:sdtPr>
-            <w:sdtEndPr/>
             <w:sdtContent>
               <w:p>
                 <w:pPr>
@@ -4734,7 +4566,6 @@
                     <w:rFonts w:cs="Arial"/>
                     <w:lang w:val="es-ES"/>
                   </w:rPr>
-                  <w:lastRenderedPageBreak/>
                   <w:t>2.- El sistema muestra una ventana para que el jefe de centro de cómputo ingrese el número de serie de la maquina o número de licencia, para consultar el SOFTWARE instalado.</w:t>
                 </w:r>
               </w:p>
@@ -4833,23 +4664,7 @@
                     <w:rFonts w:cs="Arial"/>
                     <w:lang w:val="es-ES"/>
                   </w:rPr>
-                  <w:t xml:space="preserve">3.2.-El sistema muestra </w:t>
-                </w:r>
-                <w:proofErr w:type="gramStart"/>
-                <w:r>
-                  <w:rPr>
-                    <w:rFonts w:cs="Arial"/>
-                    <w:lang w:val="es-ES"/>
-                  </w:rPr>
-                  <w:t>un pantalla</w:t>
-                </w:r>
-                <w:proofErr w:type="gramEnd"/>
-                <w:r>
-                  <w:rPr>
-                    <w:rFonts w:cs="Arial"/>
-                    <w:lang w:val="es-ES"/>
-                  </w:rPr>
-                  <w:t xml:space="preserve"> un cuadro de dialogo con los datos del SOFTWARE seleccionado y pide confirmar para eliminar</w:t>
+                  <w:t>3.2.-El sistema muestra un pantalla un cuadro de dialogo con los datos del SOFTWARE seleccionado y pide confirmar para eliminar</w:t>
                 </w:r>
               </w:p>
               <w:p>
@@ -4936,7 +4751,6 @@
                 <w:rFonts w:cs="Arial"/>
                 <w:lang w:val="es-ES"/>
               </w:rPr>
-              <w:lastRenderedPageBreak/>
               <w:t>Excepciones:</w:t>
             </w:r>
           </w:p>
@@ -4952,7 +4766,6 @@
               <w:docPart w:val="69A7A3A723F44482AD5963703200655C"/>
             </w:placeholder>
           </w:sdtPr>
-          <w:sdtEndPr/>
           <w:sdtContent>
             <w:tc>
               <w:tcPr>
@@ -4976,23 +4789,7 @@
                     <w:rFonts w:cs="Arial"/>
                     <w:lang w:val="es-ES"/>
                   </w:rPr>
-                  <w:t xml:space="preserve">No se puede </w:t>
-                </w:r>
-                <w:proofErr w:type="gramStart"/>
-                <w:r>
-                  <w:rPr>
-                    <w:rFonts w:cs="Arial"/>
-                    <w:lang w:val="es-ES"/>
-                  </w:rPr>
-                  <w:t>leer  la</w:t>
-                </w:r>
-                <w:proofErr w:type="gramEnd"/>
-                <w:r>
-                  <w:rPr>
-                    <w:rFonts w:cs="Arial"/>
-                    <w:lang w:val="es-ES"/>
-                  </w:rPr>
-                  <w:t xml:space="preserve"> base de datos de los equipos registrados</w:t>
+                  <w:t>No se puede leer  la base de datos de los equipos registrados</w:t>
                 </w:r>
               </w:p>
               <w:p>
@@ -5020,7 +4817,6 @@
                       <w:docPart w:val="97936630791347929BF0C27708E400E7"/>
                     </w:placeholder>
                   </w:sdtPr>
-                  <w:sdtEndPr/>
                   <w:sdtContent>
                     <w:r>
                       <w:rPr>
@@ -5058,21 +4854,12 @@
                 <w:lang w:val="es-ES"/>
               </w:rPr>
             </w:pPr>
-            <w:proofErr w:type="spellStart"/>
-            <w:r>
-              <w:rPr>
-                <w:rFonts w:cs="Arial"/>
-                <w:lang w:val="es-ES"/>
-              </w:rPr>
-              <w:t>Poscondiciones</w:t>
-            </w:r>
-            <w:proofErr w:type="spellEnd"/>
-            <w:r>
-              <w:rPr>
-                <w:rFonts w:cs="Arial"/>
-                <w:lang w:val="es-ES"/>
-              </w:rPr>
-              <w:t>:</w:t>
+            <w:r>
+              <w:rPr>
+                <w:rFonts w:cs="Arial"/>
+                <w:lang w:val="es-ES"/>
+              </w:rPr>
+              <w:t>Poscondiciones:</w:t>
             </w:r>
           </w:p>
         </w:tc>
@@ -5097,7 +4884,6 @@
                 <w:docPart w:val="69A7A3A723F44482AD5963703200655C"/>
               </w:placeholder>
             </w:sdtPr>
-            <w:sdtEndPr/>
             <w:sdtContent>
               <w:p>
                 <w:pPr>
@@ -5160,7 +4946,6 @@
               <w:docPart w:val="69A7A3A723F44482AD5963703200655C"/>
             </w:placeholder>
           </w:sdtPr>
-          <w:sdtEndPr/>
           <w:sdtContent>
             <w:tc>
               <w:tcPr>
@@ -5233,7 +5018,6 @@
               <w:docPart w:val="69A7A3A723F44482AD5963703200655C"/>
             </w:placeholder>
           </w:sdtPr>
-          <w:sdtEndPr/>
           <w:sdtContent>
             <w:tc>
               <w:tcPr>
@@ -5306,23 +5090,7 @@
                 <w:rFonts w:cs="Arial"/>
                 <w:lang w:val="es-ES"/>
               </w:rPr>
-              <w:t xml:space="preserve">(relación </w:t>
-            </w:r>
-            <w:proofErr w:type="spellStart"/>
-            <w:r>
-              <w:rPr>
-                <w:rFonts w:cs="Arial"/>
-                <w:lang w:val="es-ES"/>
-              </w:rPr>
-              <w:t>Include</w:t>
-            </w:r>
-            <w:proofErr w:type="spellEnd"/>
-            <w:r>
-              <w:rPr>
-                <w:rFonts w:cs="Arial"/>
-                <w:lang w:val="es-ES"/>
-              </w:rPr>
-              <w:t>)</w:t>
+              <w:t>(relación Include)</w:t>
             </w:r>
           </w:p>
         </w:tc>
@@ -5338,7 +5106,6 @@
             </w:placeholder>
             <w:showingPlcHdr/>
           </w:sdtPr>
-          <w:sdtEndPr/>
           <w:sdtContent>
             <w:tc>
               <w:tcPr>
@@ -5412,24 +5179,7 @@
                 <w:rFonts w:cs="Arial"/>
                 <w:lang w:val="es-ES"/>
               </w:rPr>
-              <w:lastRenderedPageBreak/>
-              <w:t xml:space="preserve">(relación </w:t>
-            </w:r>
-            <w:proofErr w:type="spellStart"/>
-            <w:r>
-              <w:rPr>
-                <w:rFonts w:cs="Arial"/>
-                <w:lang w:val="es-ES"/>
-              </w:rPr>
-              <w:t>Extend</w:t>
-            </w:r>
-            <w:proofErr w:type="spellEnd"/>
-            <w:r>
-              <w:rPr>
-                <w:rFonts w:cs="Arial"/>
-                <w:lang w:val="es-ES"/>
-              </w:rPr>
-              <w:t>)</w:t>
+              <w:t>(relación Extend)</w:t>
             </w:r>
           </w:p>
         </w:tc>
@@ -5480,7 +5230,6 @@
                 <w:rFonts w:cs="Arial"/>
                 <w:lang w:val="es-ES"/>
               </w:rPr>
-              <w:lastRenderedPageBreak/>
               <w:t>Prioridad:</w:t>
             </w:r>
           </w:p>
@@ -5499,7 +5248,6 @@
               <w:listItem w:value="Elija un elemento."/>
             </w:comboBox>
           </w:sdtPr>
-          <w:sdtEndPr/>
           <w:sdtContent>
             <w:tc>
               <w:tcPr>
@@ -5776,7 +5524,6 @@
                 <w:rFonts w:cs="Arial"/>
                 <w:lang w:val="es-ES"/>
               </w:rPr>
-              <w:lastRenderedPageBreak/>
               <w:softHyphen/>
             </w:r>
             <w:r>
@@ -5810,7 +5557,6 @@
                 <w:docPart w:val="ACD2AE558CBA4867960D8E981874995F"/>
               </w:placeholder>
             </w:sdtPr>
-            <w:sdtEndPr/>
             <w:sdtContent>
               <w:p>
                 <w:pPr>
@@ -5883,7 +5629,6 @@
                 <w:docPart w:val="ACD2AE558CBA4867960D8E981874995F"/>
               </w:placeholder>
             </w:sdtPr>
-            <w:sdtEndPr/>
             <w:sdtContent>
               <w:p>
                 <w:pPr>
@@ -6010,7 +5755,6 @@
               <w:calendar w:val="gregorian"/>
             </w:date>
           </w:sdtPr>
-          <w:sdtEndPr/>
           <w:sdtContent>
             <w:tc>
               <w:tcPr>
@@ -6089,7 +5833,6 @@
               <w:calendar w:val="gregorian"/>
             </w:date>
           </w:sdtPr>
-          <w:sdtEndPr/>
           <w:sdtContent>
             <w:tc>
               <w:tcPr>
@@ -6162,7 +5905,6 @@
               <w:docPart w:val="ACD2AE558CBA4867960D8E981874995F"/>
             </w:placeholder>
           </w:sdtPr>
-          <w:sdtEndPr/>
           <w:sdtContent>
             <w:tc>
               <w:tcPr>
@@ -6245,7 +5987,6 @@
                 <w:docPart w:val="ACD2AE558CBA4867960D8E981874995F"/>
               </w:placeholder>
             </w:sdtPr>
-            <w:sdtEndPr/>
             <w:sdtContent>
               <w:p>
                 <w:pPr>
@@ -6318,7 +6059,6 @@
                 <w:docPart w:val="ACD2AE558CBA4867960D8E981874995F"/>
               </w:placeholder>
             </w:sdtPr>
-            <w:sdtEndPr/>
             <w:sdtContent>
               <w:sdt>
                 <w:sdtPr>
@@ -6331,7 +6071,6 @@
                     <w:docPart w:val="ACD2AE558CBA4867960D8E981874995F"/>
                   </w:placeholder>
                 </w:sdtPr>
-                <w:sdtEndPr/>
                 <w:sdtContent>
                   <w:sdt>
                     <w:sdtPr>
@@ -6344,7 +6083,6 @@
                         <w:docPart w:val="FC91DEC0F65A458FB3EF8C96D98235A6"/>
                       </w:placeholder>
                     </w:sdtPr>
-                    <w:sdtEndPr/>
                     <w:sdtContent>
                       <w:p>
                         <w:pPr>
@@ -6411,7 +6149,6 @@
               <w:docPart w:val="ACD2AE558CBA4867960D8E981874995F"/>
             </w:placeholder>
           </w:sdtPr>
-          <w:sdtEndPr/>
           <w:sdtContent>
             <w:tc>
               <w:tcPr>
@@ -6548,7 +6285,6 @@
                 <w:docPart w:val="ACD2AE558CBA4867960D8E981874995F"/>
               </w:placeholder>
             </w:sdtPr>
-            <w:sdtEndPr/>
             <w:sdtContent>
               <w:p>
                 <w:pPr>
@@ -6660,7 +6396,6 @@
                     <w:rFonts w:cs="Arial"/>
                     <w:lang w:val="es-ES"/>
                   </w:rPr>
-                  <w:lastRenderedPageBreak/>
                   <w:t>2.2.- El sistema muestra una ventana emergente pidiendo que confirme la solicitud</w:t>
                 </w:r>
               </w:p>
@@ -6676,23 +6411,7 @@
                     <w:rFonts w:cs="Arial"/>
                     <w:lang w:val="es-ES"/>
                   </w:rPr>
-                  <w:t xml:space="preserve">2.3- </w:t>
-                </w:r>
-                <w:proofErr w:type="gramStart"/>
-                <w:r>
-                  <w:rPr>
-                    <w:rFonts w:cs="Arial"/>
-                    <w:lang w:val="es-ES"/>
-                  </w:rPr>
-                  <w:t>El  jefe</w:t>
-                </w:r>
-                <w:proofErr w:type="gramEnd"/>
-                <w:r>
-                  <w:rPr>
-                    <w:rFonts w:cs="Arial"/>
-                    <w:lang w:val="es-ES"/>
-                  </w:rPr>
-                  <w:t xml:space="preserve"> de centro de cómputo da clic en confirmar</w:t>
+                  <w:t>2.3- El  jefe de centro de cómputo da clic en confirmar</w:t>
                 </w:r>
               </w:p>
               <w:p>
@@ -6869,7 +6588,6 @@
                 <w:rFonts w:cs="Arial"/>
                 <w:lang w:val="es-ES"/>
               </w:rPr>
-              <w:lastRenderedPageBreak/>
               <w:t>Excepciones:</w:t>
             </w:r>
           </w:p>
@@ -6885,7 +6603,6 @@
               <w:docPart w:val="ACD2AE558CBA4867960D8E981874995F"/>
             </w:placeholder>
           </w:sdtPr>
-          <w:sdtEndPr/>
           <w:sdtContent>
             <w:tc>
               <w:tcPr>
@@ -6909,23 +6626,7 @@
                     <w:rFonts w:cs="Arial"/>
                     <w:lang w:val="es-ES"/>
                   </w:rPr>
-                  <w:t xml:space="preserve">No se puede exceder a la base de datos </w:t>
-                </w:r>
-                <w:proofErr w:type="gramStart"/>
-                <w:r>
-                  <w:rPr>
-                    <w:rFonts w:cs="Arial"/>
-                    <w:lang w:val="es-ES"/>
-                  </w:rPr>
-                  <w:t>de los jefe</w:t>
-                </w:r>
-                <w:proofErr w:type="gramEnd"/>
-                <w:r>
-                  <w:rPr>
-                    <w:rFonts w:cs="Arial"/>
-                    <w:lang w:val="es-ES"/>
-                  </w:rPr>
-                  <w:t xml:space="preserve"> de centro de cómputos registrados</w:t>
+                  <w:t>No se puede exceder a la base de datos de los jefe de centro de cómputos registrados</w:t>
                 </w:r>
               </w:p>
               <w:p>
@@ -6969,21 +6670,12 @@
                 <w:lang w:val="es-ES"/>
               </w:rPr>
             </w:pPr>
-            <w:proofErr w:type="spellStart"/>
-            <w:r>
-              <w:rPr>
-                <w:rFonts w:cs="Arial"/>
-                <w:lang w:val="es-ES"/>
-              </w:rPr>
-              <w:t>Poscondiciones</w:t>
-            </w:r>
-            <w:proofErr w:type="spellEnd"/>
-            <w:r>
-              <w:rPr>
-                <w:rFonts w:cs="Arial"/>
-                <w:lang w:val="es-ES"/>
-              </w:rPr>
-              <w:t>:</w:t>
+            <w:r>
+              <w:rPr>
+                <w:rFonts w:cs="Arial"/>
+                <w:lang w:val="es-ES"/>
+              </w:rPr>
+              <w:t>Poscondiciones:</w:t>
             </w:r>
           </w:p>
         </w:tc>
@@ -7008,7 +6700,6 @@
                 <w:docPart w:val="ACD2AE558CBA4867960D8E981874995F"/>
               </w:placeholder>
             </w:sdtPr>
-            <w:sdtEndPr/>
             <w:sdtContent>
               <w:p>
                 <w:pPr>
@@ -7071,7 +6762,6 @@
               <w:docPart w:val="ACD2AE558CBA4867960D8E981874995F"/>
             </w:placeholder>
           </w:sdtPr>
-          <w:sdtEndPr/>
           <w:sdtContent>
             <w:tc>
               <w:tcPr>
@@ -7174,7 +6864,6 @@
               <w:docPart w:val="ACD2AE558CBA4867960D8E981874995F"/>
             </w:placeholder>
           </w:sdtPr>
-          <w:sdtEndPr/>
           <w:sdtContent>
             <w:tc>
               <w:tcPr>
@@ -7232,7 +6921,6 @@
                 <w:rFonts w:cs="Arial"/>
                 <w:lang w:val="es-ES"/>
               </w:rPr>
-              <w:lastRenderedPageBreak/>
               <w:t xml:space="preserve">Incluye: </w:t>
             </w:r>
           </w:p>
@@ -7248,23 +6936,7 @@
                 <w:rFonts w:cs="Arial"/>
                 <w:lang w:val="es-ES"/>
               </w:rPr>
-              <w:t xml:space="preserve">(relación </w:t>
-            </w:r>
-            <w:proofErr w:type="spellStart"/>
-            <w:r>
-              <w:rPr>
-                <w:rFonts w:cs="Arial"/>
-                <w:lang w:val="es-ES"/>
-              </w:rPr>
-              <w:t>Include</w:t>
-            </w:r>
-            <w:proofErr w:type="spellEnd"/>
-            <w:r>
-              <w:rPr>
-                <w:rFonts w:cs="Arial"/>
-                <w:lang w:val="es-ES"/>
-              </w:rPr>
-              <w:t>)</w:t>
+              <w:t>(relación Include)</w:t>
             </w:r>
           </w:p>
         </w:tc>
@@ -7331,23 +7003,7 @@
                 <w:rFonts w:cs="Arial"/>
                 <w:lang w:val="es-ES"/>
               </w:rPr>
-              <w:t xml:space="preserve">(relación </w:t>
-            </w:r>
-            <w:proofErr w:type="spellStart"/>
-            <w:r>
-              <w:rPr>
-                <w:rFonts w:cs="Arial"/>
-                <w:lang w:val="es-ES"/>
-              </w:rPr>
-              <w:t>Extend</w:t>
-            </w:r>
-            <w:proofErr w:type="spellEnd"/>
-            <w:r>
-              <w:rPr>
-                <w:rFonts w:cs="Arial"/>
-                <w:lang w:val="es-ES"/>
-              </w:rPr>
-              <w:t>)</w:t>
+              <w:t>(relación Extend)</w:t>
             </w:r>
           </w:p>
         </w:tc>
@@ -7416,7 +7072,6 @@
               <w:listItem w:value="Elija un elemento."/>
             </w:comboBox>
           </w:sdtPr>
-          <w:sdtEndPr/>
           <w:sdtContent>
             <w:tc>
               <w:tcPr>
@@ -7669,7 +7324,6 @@
                 <w:rFonts w:cs="Arial"/>
                 <w:lang w:val="es-ES"/>
               </w:rPr>
-              <w:lastRenderedPageBreak/>
               <w:softHyphen/>
             </w:r>
             <w:r>
@@ -7703,7 +7357,6 @@
                 <w:docPart w:val="7FFF5376E48341D8AAC007EA3D8C1F3D"/>
               </w:placeholder>
             </w:sdtPr>
-            <w:sdtEndPr/>
             <w:sdtContent>
               <w:p>
                 <w:pPr>
@@ -7776,7 +7429,6 @@
                 <w:docPart w:val="7FFF5376E48341D8AAC007EA3D8C1F3D"/>
               </w:placeholder>
             </w:sdtPr>
-            <w:sdtEndPr/>
             <w:sdtContent>
               <w:p>
                 <w:pPr>
@@ -7903,7 +7555,6 @@
               <w:calendar w:val="gregorian"/>
             </w:date>
           </w:sdtPr>
-          <w:sdtEndPr/>
           <w:sdtContent>
             <w:tc>
               <w:tcPr>
@@ -7982,7 +7633,6 @@
               <w:calendar w:val="gregorian"/>
             </w:date>
           </w:sdtPr>
-          <w:sdtEndPr/>
           <w:sdtContent>
             <w:tc>
               <w:tcPr>
@@ -8055,7 +7705,6 @@
               <w:docPart w:val="7FFF5376E48341D8AAC007EA3D8C1F3D"/>
             </w:placeholder>
           </w:sdtPr>
-          <w:sdtEndPr/>
           <w:sdtContent>
             <w:tc>
               <w:tcPr>
@@ -8138,7 +7787,6 @@
                 <w:docPart w:val="7FFF5376E48341D8AAC007EA3D8C1F3D"/>
               </w:placeholder>
             </w:sdtPr>
-            <w:sdtEndPr/>
             <w:sdtContent>
               <w:p>
                 <w:pPr>
@@ -8211,7 +7859,6 @@
                 <w:docPart w:val="7FFF5376E48341D8AAC007EA3D8C1F3D"/>
               </w:placeholder>
             </w:sdtPr>
-            <w:sdtEndPr/>
             <w:sdtContent>
               <w:sdt>
                 <w:sdtPr>
@@ -8224,7 +7871,6 @@
                     <w:docPart w:val="7FFF5376E48341D8AAC007EA3D8C1F3D"/>
                   </w:placeholder>
                 </w:sdtPr>
-                <w:sdtEndPr/>
                 <w:sdtContent>
                   <w:sdt>
                     <w:sdtPr>
@@ -8237,7 +7883,6 @@
                         <w:docPart w:val="C88AE37F48EF4F3EAD0EC11CFC8343D3"/>
                       </w:placeholder>
                     </w:sdtPr>
-                    <w:sdtEndPr/>
                     <w:sdtContent>
                       <w:p>
                         <w:pPr>
@@ -8319,7 +7964,6 @@
               <w:docPart w:val="7FFF5376E48341D8AAC007EA3D8C1F3D"/>
             </w:placeholder>
           </w:sdtPr>
-          <w:sdtEndPr/>
           <w:sdtContent>
             <w:tc>
               <w:tcPr>
@@ -8456,7 +8100,6 @@
                 <w:docPart w:val="7FFF5376E48341D8AAC007EA3D8C1F3D"/>
               </w:placeholder>
             </w:sdtPr>
-            <w:sdtEndPr/>
             <w:sdtContent>
               <w:p>
                 <w:pPr>
@@ -8485,23 +8128,7 @@
                     <w:rFonts w:cs="Arial"/>
                     <w:lang w:val="es-ES"/>
                   </w:rPr>
-                  <w:t xml:space="preserve">1.2.-El jede de centro de cómputo ingresa los </w:t>
-                </w:r>
-                <w:proofErr w:type="gramStart"/>
-                <w:r>
-                  <w:rPr>
-                    <w:rFonts w:cs="Arial"/>
-                    <w:lang w:val="es-ES"/>
-                  </w:rPr>
-                  <w:t>datos personal</w:t>
-                </w:r>
-                <w:proofErr w:type="gramEnd"/>
-                <w:r>
-                  <w:rPr>
-                    <w:rFonts w:cs="Arial"/>
-                    <w:lang w:val="es-ES"/>
-                  </w:rPr>
-                  <w:t xml:space="preserve"> que va a tener el equipo de cómputo, y da clic en registrar</w:t>
+                  <w:t>1.2.-El jede de centro de cómputo ingresa los datos personal que va a tener el equipo de cómputo, y da clic en registrar</w:t>
                 </w:r>
               </w:p>
               <w:p>
@@ -8569,7 +8196,6 @@
                     <w:rFonts w:cs="Arial"/>
                     <w:lang w:val="es-ES"/>
                   </w:rPr>
-                  <w:lastRenderedPageBreak/>
                   <w:t>2.1.- El Administrador selecciona de la lista al personal que desea eliminar de la base de datos del RESGUARDO, y da clic en aceptar.</w:t>
                 </w:r>
               </w:p>
@@ -8600,23 +8226,7 @@
                     <w:rFonts w:cs="Arial"/>
                     <w:lang w:val="es-ES"/>
                   </w:rPr>
-                  <w:t xml:space="preserve">2.3- </w:t>
-                </w:r>
-                <w:proofErr w:type="gramStart"/>
-                <w:r>
-                  <w:rPr>
-                    <w:rFonts w:cs="Arial"/>
-                    <w:lang w:val="es-ES"/>
-                  </w:rPr>
-                  <w:t>El  jefe</w:t>
-                </w:r>
-                <w:proofErr w:type="gramEnd"/>
-                <w:r>
-                  <w:rPr>
-                    <w:rFonts w:cs="Arial"/>
-                    <w:lang w:val="es-ES"/>
-                  </w:rPr>
-                  <w:t xml:space="preserve"> de centro de cómputo da clic en aceptar</w:t>
+                  <w:t>2.3- El  jefe de centro de cómputo da clic en aceptar</w:t>
                 </w:r>
               </w:p>
               <w:p>
@@ -8684,23 +8294,7 @@
                     <w:rFonts w:cs="Arial"/>
                     <w:lang w:val="es-ES"/>
                   </w:rPr>
-                  <w:t xml:space="preserve">3.2.- El sistema busca coincidencia en la base de datos de RESGUARDO, y muestra las coincidencias encontradas en una ventana, si no hay coincidencias notifica con un mensaje que el RESGUARDO no fue </w:t>
-                </w:r>
-                <w:proofErr w:type="gramStart"/>
-                <w:r>
-                  <w:rPr>
-                    <w:rFonts w:cs="Arial"/>
-                    <w:lang w:val="es-ES"/>
-                  </w:rPr>
-                  <w:t>encontrado  va</w:t>
-                </w:r>
-                <w:proofErr w:type="gramEnd"/>
-                <w:r>
-                  <w:rPr>
-                    <w:rFonts w:cs="Arial"/>
-                    <w:lang w:val="es-ES"/>
-                  </w:rPr>
-                  <w:t>: FA 3.6.</w:t>
+                  <w:t>3.2.- El sistema busca coincidencia en la base de datos de RESGUARDO, y muestra las coincidencias encontradas en una ventana, si no hay coincidencias notifica con un mensaje que el RESGUARDO no fue encontrado  va: FA 3.6.</w:t>
                 </w:r>
               </w:p>
               <w:p>
@@ -8802,7 +8396,6 @@
                 <w:rFonts w:cs="Arial"/>
                 <w:lang w:val="es-ES"/>
               </w:rPr>
-              <w:lastRenderedPageBreak/>
               <w:t>Excepciones:</w:t>
             </w:r>
           </w:p>
@@ -8818,7 +8411,6 @@
               <w:docPart w:val="7FFF5376E48341D8AAC007EA3D8C1F3D"/>
             </w:placeholder>
           </w:sdtPr>
-          <w:sdtEndPr/>
           <w:sdtContent>
             <w:tc>
               <w:tcPr>
@@ -8886,21 +8478,12 @@
                 <w:lang w:val="es-ES"/>
               </w:rPr>
             </w:pPr>
-            <w:proofErr w:type="spellStart"/>
-            <w:r>
-              <w:rPr>
-                <w:rFonts w:cs="Arial"/>
-                <w:lang w:val="es-ES"/>
-              </w:rPr>
-              <w:t>Poscondiciones</w:t>
-            </w:r>
-            <w:proofErr w:type="spellEnd"/>
-            <w:r>
-              <w:rPr>
-                <w:rFonts w:cs="Arial"/>
-                <w:lang w:val="es-ES"/>
-              </w:rPr>
-              <w:t>:</w:t>
+            <w:r>
+              <w:rPr>
+                <w:rFonts w:cs="Arial"/>
+                <w:lang w:val="es-ES"/>
+              </w:rPr>
+              <w:t>Poscondiciones:</w:t>
             </w:r>
           </w:p>
         </w:tc>
@@ -8925,7 +8508,6 @@
                 <w:docPart w:val="7FFF5376E48341D8AAC007EA3D8C1F3D"/>
               </w:placeholder>
             </w:sdtPr>
-            <w:sdtEndPr/>
             <w:sdtContent>
               <w:p>
                 <w:pPr>
@@ -8988,7 +8570,6 @@
               <w:docPart w:val="7FFF5376E48341D8AAC007EA3D8C1F3D"/>
             </w:placeholder>
           </w:sdtPr>
-          <w:sdtEndPr/>
           <w:sdtContent>
             <w:tc>
               <w:tcPr>
@@ -9046,7 +8627,6 @@
                 <w:rFonts w:cs="Arial"/>
                 <w:lang w:val="es-ES"/>
               </w:rPr>
-              <w:lastRenderedPageBreak/>
               <w:t xml:space="preserve">Salidas: </w:t>
             </w:r>
           </w:p>
@@ -9062,7 +8642,6 @@
               <w:docPart w:val="7FFF5376E48341D8AAC007EA3D8C1F3D"/>
             </w:placeholder>
           </w:sdtPr>
-          <w:sdtEndPr/>
           <w:sdtContent>
             <w:tc>
               <w:tcPr>
@@ -9135,23 +8714,7 @@
                 <w:rFonts w:cs="Arial"/>
                 <w:lang w:val="es-ES"/>
               </w:rPr>
-              <w:t xml:space="preserve">(relación </w:t>
-            </w:r>
-            <w:proofErr w:type="spellStart"/>
-            <w:r>
-              <w:rPr>
-                <w:rFonts w:cs="Arial"/>
-                <w:lang w:val="es-ES"/>
-              </w:rPr>
-              <w:t>Include</w:t>
-            </w:r>
-            <w:proofErr w:type="spellEnd"/>
-            <w:r>
-              <w:rPr>
-                <w:rFonts w:cs="Arial"/>
-                <w:lang w:val="es-ES"/>
-              </w:rPr>
-              <w:t>)</w:t>
+              <w:t>(relación Include)</w:t>
             </w:r>
           </w:p>
         </w:tc>
@@ -9218,23 +8781,7 @@
                 <w:rFonts w:cs="Arial"/>
                 <w:lang w:val="es-ES"/>
               </w:rPr>
-              <w:t xml:space="preserve">(relación </w:t>
-            </w:r>
-            <w:proofErr w:type="spellStart"/>
-            <w:r>
-              <w:rPr>
-                <w:rFonts w:cs="Arial"/>
-                <w:lang w:val="es-ES"/>
-              </w:rPr>
-              <w:t>Extend</w:t>
-            </w:r>
-            <w:proofErr w:type="spellEnd"/>
-            <w:r>
-              <w:rPr>
-                <w:rFonts w:cs="Arial"/>
-                <w:lang w:val="es-ES"/>
-              </w:rPr>
-              <w:t>)</w:t>
+              <w:t>(relación Extend)</w:t>
             </w:r>
           </w:p>
         </w:tc>
@@ -9303,7 +8850,6 @@
               <w:listItem w:value="Elija un elemento."/>
             </w:comboBox>
           </w:sdtPr>
-          <w:sdtEndPr/>
           <w:sdtContent>
             <w:tc>
               <w:tcPr>
@@ -9645,7 +9191,6 @@
                 <w:b/>
                 <w:lang w:val="es-ES"/>
               </w:rPr>
-              <w:lastRenderedPageBreak/>
               <w:softHyphen/>
             </w:r>
             <w:r>
@@ -9680,7 +9225,6 @@
                 <w:docPart w:val="B56D36D2F7144E05911989C1DE509326"/>
               </w:placeholder>
             </w:sdtPr>
-            <w:sdtEndPr/>
             <w:sdtContent>
               <w:p>
                 <w:pPr>
@@ -9755,7 +9299,6 @@
                 <w:docPart w:val="B56D36D2F7144E05911989C1DE509326"/>
               </w:placeholder>
             </w:sdtPr>
-            <w:sdtEndPr/>
             <w:sdtContent>
               <w:p>
                 <w:pPr>
@@ -9831,33 +9374,8 @@
                 <w:rFonts w:cs="Arial"/>
                 <w:lang w:val="es-ES"/>
               </w:rPr>
-              <w:t xml:space="preserve">Eduardo </w:t>
-            </w:r>
-            <w:proofErr w:type="spellStart"/>
-            <w:r>
-              <w:rPr>
-                <w:rFonts w:cs="Arial"/>
-                <w:lang w:val="es-ES"/>
-              </w:rPr>
-              <w:t>Josue</w:t>
-            </w:r>
-            <w:proofErr w:type="spellEnd"/>
-            <w:r>
-              <w:rPr>
-                <w:rFonts w:cs="Arial"/>
-                <w:lang w:val="es-ES"/>
-              </w:rPr>
-              <w:t xml:space="preserve"> Cortes </w:t>
-            </w:r>
-            <w:proofErr w:type="spellStart"/>
-            <w:r>
-              <w:rPr>
-                <w:rFonts w:cs="Arial"/>
-                <w:lang w:val="es-ES"/>
-              </w:rPr>
-              <w:t>Gomez</w:t>
-            </w:r>
-            <w:proofErr w:type="spellEnd"/>
+              <w:t>Eduardo Josue Cortes Gomez</w:t>
+            </w:r>
           </w:p>
         </w:tc>
       </w:tr>
@@ -9911,7 +9429,6 @@
               <w:calendar w:val="gregorian"/>
             </w:date>
           </w:sdtPr>
-          <w:sdtEndPr/>
           <w:sdtContent>
             <w:tc>
               <w:tcPr>
@@ -9991,7 +9508,6 @@
               <w:calendar w:val="gregorian"/>
             </w:date>
           </w:sdtPr>
-          <w:sdtEndPr/>
           <w:sdtContent>
             <w:tc>
               <w:tcPr>
@@ -10066,7 +9582,6 @@
               <w:docPart w:val="B56D36D2F7144E05911989C1DE509326"/>
             </w:placeholder>
           </w:sdtPr>
-          <w:sdtEndPr/>
           <w:sdtContent>
             <w:tc>
               <w:tcPr>
@@ -10151,7 +9666,6 @@
                 <w:docPart w:val="B56D36D2F7144E05911989C1DE509326"/>
               </w:placeholder>
             </w:sdtPr>
-            <w:sdtEndPr/>
             <w:sdtContent>
               <w:p>
                 <w:pPr>
@@ -10226,7 +9740,6 @@
                 <w:docPart w:val="B56D36D2F7144E05911989C1DE509326"/>
               </w:placeholder>
             </w:sdtPr>
-            <w:sdtEndPr/>
             <w:sdtContent>
               <w:sdt>
                 <w:sdtPr>
@@ -10239,7 +9752,6 @@
                     <w:docPart w:val="B56D36D2F7144E05911989C1DE509326"/>
                   </w:placeholder>
                 </w:sdtPr>
-                <w:sdtEndPr/>
                 <w:sdtContent>
                   <w:p>
                     <w:pPr>
@@ -10305,7 +9817,6 @@
               <w:docPart w:val="B56D36D2F7144E05911989C1DE509326"/>
             </w:placeholder>
           </w:sdtPr>
-          <w:sdtEndPr/>
           <w:sdtContent>
             <w:tc>
               <w:tcPr>
@@ -10477,7 +9988,6 @@
                 <w:docPart w:val="B56D36D2F7144E05911989C1DE509326"/>
               </w:placeholder>
             </w:sdtPr>
-            <w:sdtEndPr/>
             <w:sdtContent>
               <w:p>
                 <w:pPr>
@@ -10491,7 +10001,14 @@
                     <w:rFonts w:cs="Arial"/>
                     <w:lang w:val="es-ES"/>
                   </w:rPr>
-                  <w:t xml:space="preserve">4.1 El jefe de centro de </w:t>
+                  <w:t>F.A 4.1</w:t>
+                </w:r>
+                <w:r>
+                  <w:rPr>
+                    <w:rFonts w:cs="Arial"/>
+                    <w:lang w:val="es-ES"/>
+                  </w:rPr>
+                  <w:t xml:space="preserve"> El jefe de centro de </w:t>
                 </w:r>
                 <w:r>
                   <w:rPr>
@@ -10552,7 +10069,6 @@
               <w:docPart w:val="B56D36D2F7144E05911989C1DE509326"/>
             </w:placeholder>
           </w:sdtPr>
-          <w:sdtEndPr/>
           <w:sdtContent>
             <w:tc>
               <w:tcPr>
@@ -10571,6 +10087,9 @@
                   </w:rPr>
                 </w:pPr>
                 <w:r>
+                  <w:t>EX1.-</w:t>
+                </w:r>
+                <w:r>
                   <w:t>No hay conexión a la base de datos</w:t>
                 </w:r>
               </w:p>
@@ -10601,23 +10120,13 @@
                 <w:lang w:val="es-ES"/>
               </w:rPr>
             </w:pPr>
-            <w:proofErr w:type="spellStart"/>
             <w:r>
               <w:rPr>
                 <w:rFonts w:cs="Arial"/>
                 <w:b/>
                 <w:lang w:val="es-ES"/>
               </w:rPr>
-              <w:t>Poscondiciones</w:t>
-            </w:r>
-            <w:proofErr w:type="spellEnd"/>
-            <w:r>
-              <w:rPr>
-                <w:rFonts w:cs="Arial"/>
-                <w:b/>
-                <w:lang w:val="es-ES"/>
-              </w:rPr>
-              <w:t>:</w:t>
+              <w:t>Poscondiciones:</w:t>
             </w:r>
           </w:p>
         </w:tc>
@@ -10642,7 +10151,6 @@
                 <w:docPart w:val="B56D36D2F7144E05911989C1DE509326"/>
               </w:placeholder>
             </w:sdtPr>
-            <w:sdtEndPr/>
             <w:sdtContent>
               <w:p>
                 <w:pPr>
@@ -10707,7 +10215,6 @@
               <w:docPart w:val="B56D36D2F7144E05911989C1DE509326"/>
             </w:placeholder>
           </w:sdtPr>
-          <w:sdtEndPr/>
           <w:sdtContent>
             <w:tc>
               <w:tcPr>
@@ -10782,7 +10289,6 @@
               <w:docPart w:val="B56D36D2F7144E05911989C1DE509326"/>
             </w:placeholder>
           </w:sdtPr>
-          <w:sdtEndPr/>
           <w:sdtContent>
             <w:tc>
               <w:tcPr>
@@ -10949,7 +10455,6 @@
                 <w:b/>
                 <w:lang w:val="es-ES"/>
               </w:rPr>
-              <w:lastRenderedPageBreak/>
               <w:t>Prioridad:</w:t>
             </w:r>
           </w:p>
@@ -10968,7 +10473,6 @@
               <w:listItem w:value="Elija un elemento."/>
             </w:comboBox>
           </w:sdtPr>
-          <w:sdtEndPr/>
           <w:sdtContent>
             <w:tc>
               <w:tcPr>
@@ -11075,7 +10579,6 @@
                 <w:docPart w:val="04666078A7124DF7B55F39FF9F7BCFF7"/>
               </w:placeholder>
             </w:sdtPr>
-            <w:sdtEndPr/>
             <w:sdtContent>
               <w:p>
                 <w:pPr>
@@ -11150,7 +10653,6 @@
                 <w:docPart w:val="04666078A7124DF7B55F39FF9F7BCFF7"/>
               </w:placeholder>
             </w:sdtPr>
-            <w:sdtEndPr/>
             <w:sdtContent>
               <w:p>
                 <w:pPr>
@@ -11226,33 +10728,8 @@
                 <w:rFonts w:cs="Arial"/>
                 <w:lang w:val="es-ES"/>
               </w:rPr>
-              <w:t xml:space="preserve">Eduardo </w:t>
-            </w:r>
-            <w:proofErr w:type="spellStart"/>
-            <w:r>
-              <w:rPr>
-                <w:rFonts w:cs="Arial"/>
-                <w:lang w:val="es-ES"/>
-              </w:rPr>
-              <w:t>Josue</w:t>
-            </w:r>
-            <w:proofErr w:type="spellEnd"/>
-            <w:r>
-              <w:rPr>
-                <w:rFonts w:cs="Arial"/>
-                <w:lang w:val="es-ES"/>
-              </w:rPr>
-              <w:t xml:space="preserve"> Cortes </w:t>
-            </w:r>
-            <w:proofErr w:type="spellStart"/>
-            <w:r>
-              <w:rPr>
-                <w:rFonts w:cs="Arial"/>
-                <w:lang w:val="es-ES"/>
-              </w:rPr>
-              <w:t>Gomez</w:t>
-            </w:r>
-            <w:proofErr w:type="spellEnd"/>
+              <w:t>Eduardo Josue Cortes Gomez</w:t>
+            </w:r>
           </w:p>
         </w:tc>
       </w:tr>
@@ -11306,7 +10783,6 @@
               <w:calendar w:val="gregorian"/>
             </w:date>
           </w:sdtPr>
-          <w:sdtEndPr/>
           <w:sdtContent>
             <w:tc>
               <w:tcPr>
@@ -11379,14 +10855,13 @@
             <w:placeholder>
               <w:docPart w:val="7D1540392E8A496DB48148DB72F386DF"/>
             </w:placeholder>
-            <w:date>
+            <w:date w:fullDate="2018-11-12T00:00:00Z">
               <w:dateFormat w:val="dd/MM/yyyy"/>
               <w:lid w:val="es-MX"/>
               <w:storeMappedDataAs w:val="dateTime"/>
               <w:calendar w:val="gregorian"/>
             </w:date>
           </w:sdtPr>
-          <w:sdtEndPr/>
           <w:sdtContent>
             <w:tc>
               <w:tcPr>
@@ -11408,9 +10883,8 @@
                 <w:r>
                   <w:rPr>
                     <w:rFonts w:cs="Arial"/>
-                    <w:lang w:val="es-ES"/>
-                  </w:rPr>
-                  <w:t>Fecha en la que se modifica (opcional)</w:t>
+                  </w:rPr>
+                  <w:t>12/11/2018</w:t>
                 </w:r>
               </w:p>
             </w:tc>
@@ -11461,7 +10935,6 @@
               <w:docPart w:val="04666078A7124DF7B55F39FF9F7BCFF7"/>
             </w:placeholder>
           </w:sdtPr>
-          <w:sdtEndPr/>
           <w:sdtContent>
             <w:tc>
               <w:tcPr>
@@ -11546,7 +11019,6 @@
                 <w:docPart w:val="04666078A7124DF7B55F39FF9F7BCFF7"/>
               </w:placeholder>
             </w:sdtPr>
-            <w:sdtEndPr/>
             <w:sdtContent>
               <w:p>
                 <w:pPr>
@@ -11621,7 +11093,6 @@
                 <w:docPart w:val="04666078A7124DF7B55F39FF9F7BCFF7"/>
               </w:placeholder>
             </w:sdtPr>
-            <w:sdtEndPr/>
             <w:sdtContent>
               <w:sdt>
                 <w:sdtPr>
@@ -11634,7 +11105,6 @@
                     <w:docPart w:val="04666078A7124DF7B55F39FF9F7BCFF7"/>
                   </w:placeholder>
                 </w:sdtPr>
-                <w:sdtEndPr/>
                 <w:sdtContent>
                   <w:p>
                     <w:pPr>
@@ -11700,7 +11170,6 @@
               <w:docPart w:val="04666078A7124DF7B55F39FF9F7BCFF7"/>
             </w:placeholder>
           </w:sdtPr>
-          <w:sdtEndPr/>
           <w:sdtContent>
             <w:tc>
               <w:tcPr>
@@ -11714,95 +11183,112 @@
               </w:tcPr>
               <w:p>
                 <w:pPr>
-                  <w:rPr>
-                    <w:lang w:val="es-ES"/>
-                  </w:rPr>
-                </w:pPr>
-                <w:r>
-                  <w:rPr>
-                    <w:lang w:val="es-ES"/>
-                  </w:rPr>
-                  <w:t>1.-El jefe de centro de cómputo da clic en el apartado de asignar HARDWARE</w:t>
-                </w:r>
-              </w:p>
-              <w:p>
-                <w:pPr>
-                  <w:rPr>
-                    <w:lang w:val="es-ES"/>
-                  </w:rPr>
-                </w:pPr>
-                <w:r>
-                  <w:rPr>
-                    <w:lang w:val="es-ES"/>
-                  </w:rPr>
-                  <w:t>2.-El sistema muestra los apartados a llenar para que se lleve a cabo una asignación de HARDWARE</w:t>
-                </w:r>
-              </w:p>
-              <w:p>
-                <w:pPr>
-                  <w:rPr>
-                    <w:lang w:val="es-ES"/>
-                  </w:rPr>
-                </w:pPr>
-                <w:r>
-                  <w:rPr>
-                    <w:lang w:val="es-ES"/>
-                  </w:rPr>
-                  <w:t xml:space="preserve">3.-El jefe de centro de cómputo llena los apartados </w:t>
-                </w:r>
-              </w:p>
-              <w:p>
-                <w:pPr>
-                  <w:rPr>
-                    <w:lang w:val="es-ES"/>
-                  </w:rPr>
-                </w:pPr>
-                <w:r>
-                  <w:rPr>
-                    <w:lang w:val="es-ES"/>
-                  </w:rPr>
-                  <w:t>4.-Si los apartados están llenos muestra la opción de guardar. De lo contrario (ver FA 4.1)</w:t>
-                </w:r>
-              </w:p>
-              <w:p>
-                <w:pPr>
-                  <w:rPr>
-                    <w:lang w:val="es-ES"/>
-                  </w:rPr>
-                </w:pPr>
-                <w:r>
-                  <w:rPr>
-                    <w:lang w:val="es-ES"/>
-                  </w:rPr>
-                  <w:t xml:space="preserve">5.-El jefe de centro de </w:t>
-                </w:r>
-                <w:proofErr w:type="spellStart"/>
-                <w:r>
-                  <w:rPr>
-                    <w:lang w:val="es-ES"/>
-                  </w:rPr>
-                  <w:t>computo</w:t>
-                </w:r>
-                <w:proofErr w:type="spellEnd"/>
-                <w:r>
-                  <w:rPr>
-                    <w:lang w:val="es-ES"/>
-                  </w:rPr>
-                  <w:t xml:space="preserve"> selecciona la opción de guardar. Si el técnico académico de la cancelar (ver FA 5.1)</w:t>
-                </w:r>
-              </w:p>
-              <w:p>
-                <w:pPr>
-                  <w:rPr>
-                    <w:lang w:val="es-ES"/>
-                  </w:rPr>
-                </w:pPr>
-                <w:r>
-                  <w:rPr>
-                    <w:lang w:val="es-ES"/>
-                  </w:rPr>
-                  <w:t>6.-El sistema guarda El archivo en PDF con el formato en cuestión y lo guarda en una carpeta predetermina por el sistema.</w:t>
-                </w:r>
+                  <w:pStyle w:val="Prrafodelista"/>
+                  <w:numPr>
+                    <w:ilvl w:val="0"/>
+                    <w:numId w:val="4"/>
+                  </w:numPr>
+                </w:pPr>
+                <w:r>
+                  <w:rPr>
+                    <w:lang w:val="es-ES"/>
+                  </w:rPr>
+                  <w:t>El jefe de centro de cómputo da clic en el botón de “asignar hardware”</w:t>
+                </w:r>
+              </w:p>
+              <w:p>
+                <w:pPr>
+                  <w:pStyle w:val="Prrafodelista"/>
+                  <w:numPr>
+                    <w:ilvl w:val="0"/>
+                    <w:numId w:val="4"/>
+                  </w:numPr>
+                </w:pPr>
+                <w:r>
+                  <w:rPr>
+                    <w:lang w:val="es-ES"/>
+                  </w:rPr>
+                  <w:t>El sistema abre los apartados</w:t>
+                </w:r>
+                <w:r>
+                  <w:rPr>
+                    <w:lang w:val="es-ES"/>
+                  </w:rPr>
+                  <w:t xml:space="preserve"> (Datos del solicitante,nombre del solicitante, no.personal, teléfono, email,entidad academica, tipo de equipo, información de equipo, numero de inventario, modelo, marca, equipo, observaciones, dictamen, numero de reporte, tipo de dictamen y descripción)</w:t>
+                </w:r>
+                <w:r>
+                  <w:rPr>
+                    <w:lang w:val="es-ES"/>
+                  </w:rPr>
+                  <w:t xml:space="preserve"> a llenar para que se lleve a cabo una asignación de HARDWARE</w:t>
+                </w:r>
+              </w:p>
+              <w:p>
+                <w:pPr>
+                  <w:pStyle w:val="Prrafodelista"/>
+                  <w:numPr>
+                    <w:ilvl w:val="0"/>
+                    <w:numId w:val="4"/>
+                  </w:numPr>
+                </w:pPr>
+                <w:r>
+                  <w:rPr>
+                    <w:lang w:val="es-ES"/>
+                  </w:rPr>
+                  <w:t>El jefe de centro de cómputo llena los apartados</w:t>
+                </w:r>
+              </w:p>
+              <w:p>
+                <w:pPr>
+                  <w:pStyle w:val="Prrafodelista"/>
+                  <w:numPr>
+                    <w:ilvl w:val="0"/>
+                    <w:numId w:val="4"/>
+                  </w:numPr>
+                </w:pPr>
+                <w:r>
+                  <w:t>E</w:t>
+                </w:r>
+                <w:r>
+                  <w:t>l sistema valida el HARDWARE</w:t>
+                </w:r>
+                <w:r>
+                  <w:t xml:space="preserve"> y si tiene disponibilidad </w:t>
+                </w:r>
+                <w:r>
+                  <w:t>(si el sistema no valida el hardware o no existe el responsable ver FA 4.1)</w:t>
+                </w:r>
+              </w:p>
+              <w:p>
+                <w:pPr>
+                  <w:pStyle w:val="Prrafodelista"/>
+                  <w:numPr>
+                    <w:ilvl w:val="0"/>
+                    <w:numId w:val="4"/>
+                  </w:numPr>
+                </w:pPr>
+                <w:r>
+                  <w:t>El jefe de centro de cómputo selecciona la opción de guardar (Si da cancelar ver FA 5.1)</w:t>
+                </w:r>
+              </w:p>
+              <w:p>
+                <w:pPr>
+                  <w:pStyle w:val="Prrafodelista"/>
+                  <w:numPr>
+                    <w:ilvl w:val="0"/>
+                    <w:numId w:val="4"/>
+                  </w:numPr>
+                </w:pPr>
+                <w:r>
+                  <w:t>El sistema guarda el archivo en PDF con el formato en cuestión y lo guarda en una carpeta predeterminada por el sistema(si no se encuentra la carpeta ver FA 6.1)</w:t>
+                </w:r>
+              </w:p>
+              <w:p>
+                <w:pPr>
+                  <w:rPr>
+                    <w:lang w:val="es-ES"/>
+                  </w:rPr>
+                </w:pPr>
               </w:p>
             </w:tc>
           </w:sdtContent>
@@ -11863,7 +11349,6 @@
                 <w:docPart w:val="04666078A7124DF7B55F39FF9F7BCFF7"/>
               </w:placeholder>
             </w:sdtPr>
-            <w:sdtEndPr/>
             <w:sdtContent>
               <w:p>
                 <w:pPr>
@@ -11877,101 +11362,225 @@
                     <w:rFonts w:cs="Arial"/>
                     <w:lang w:val="es-ES"/>
                   </w:rPr>
-                  <w:t xml:space="preserve">4.1.-El sistema muestra un mensaje de “campos </w:t>
-                </w:r>
-                <w:proofErr w:type="spellStart"/>
-                <w:r>
-                  <w:rPr>
-                    <w:rFonts w:cs="Arial"/>
-                    <w:lang w:val="es-ES"/>
-                  </w:rPr>
-                  <w:t>vacios</w:t>
-                </w:r>
-                <w:proofErr w:type="spellEnd"/>
-                <w:r>
-                  <w:rPr>
-                    <w:rFonts w:cs="Arial"/>
-                    <w:lang w:val="es-ES"/>
-                  </w:rPr>
-                  <w:t xml:space="preserve">” que son obligatorios llenar y los marca </w:t>
-                </w:r>
-              </w:p>
-              <w:p>
-                <w:pPr>
-                  <w:rPr>
-                    <w:rFonts w:cs="Arial"/>
-                    <w:lang w:val="es-ES"/>
-                  </w:rPr>
-                </w:pPr>
-                <w:r>
-                  <w:rPr>
-                    <w:rFonts w:cs="Arial"/>
-                    <w:lang w:val="es-ES"/>
-                  </w:rPr>
-                  <w:t xml:space="preserve">4.2.-Regresa el flujo normal </w:t>
-                </w:r>
-              </w:p>
-              <w:p>
-                <w:pPr>
-                  <w:rPr>
-                    <w:rFonts w:cs="Arial"/>
-                    <w:lang w:val="es-ES"/>
-                  </w:rPr>
-                </w:pPr>
-                <w:r>
-                  <w:rPr>
-                    <w:rFonts w:cs="Arial"/>
-                    <w:lang w:val="es-ES"/>
-                  </w:rPr>
-                  <w:t>5.1.-El sistema muestra una ventana emergente que comunica el mensaje “Desea cancelar la asignación de hardware”</w:t>
-                </w:r>
-              </w:p>
-              <w:p>
-                <w:pPr>
-                  <w:rPr>
-                    <w:rFonts w:cs="Arial"/>
-                    <w:lang w:val="es-ES"/>
-                  </w:rPr>
-                </w:pPr>
-                <w:r>
-                  <w:rPr>
-                    <w:rFonts w:cs="Arial"/>
-                    <w:lang w:val="es-ES"/>
-                  </w:rPr>
-                  <w:t xml:space="preserve">5.2.-Si el usuario da clic en </w:t>
-                </w:r>
-                <w:proofErr w:type="spellStart"/>
-                <w:r>
-                  <w:rPr>
-                    <w:rFonts w:cs="Arial"/>
-                    <w:lang w:val="es-ES"/>
-                  </w:rPr>
-                  <w:t>si</w:t>
-                </w:r>
-                <w:proofErr w:type="spellEnd"/>
-                <w:r>
-                  <w:rPr>
-                    <w:rFonts w:cs="Arial"/>
-                    <w:lang w:val="es-ES"/>
-                  </w:rPr>
-                  <w:t xml:space="preserve">, termina el caso de </w:t>
-                </w:r>
-                <w:proofErr w:type="gramStart"/>
-                <w:r>
-                  <w:rPr>
-                    <w:rFonts w:cs="Arial"/>
-                    <w:lang w:val="es-ES"/>
-                  </w:rPr>
-                  <w:t>uso  de</w:t>
-                </w:r>
-                <w:proofErr w:type="gramEnd"/>
-                <w:r>
-                  <w:rPr>
-                    <w:rFonts w:cs="Arial"/>
-                    <w:lang w:val="es-ES"/>
-                  </w:rPr>
-                  <w:t xml:space="preserve"> lo contrario regresa al flujo normal de punto 4. </w:t>
-                </w:r>
+                  <w:t>FA 4.1 El sistema verifica que el responsable existe</w:t>
+                </w:r>
+              </w:p>
+              <w:p>
+                <w:pPr>
+                  <w:rPr>
+                    <w:rFonts w:cs="Arial"/>
+                    <w:lang w:val="es-ES"/>
+                  </w:rPr>
+                </w:pPr>
+                <w:r>
+                  <w:rPr>
+                    <w:rFonts w:cs="Arial"/>
+                    <w:lang w:val="es-ES"/>
+                  </w:rPr>
+                  <w:t>FA</w:t>
+                </w:r>
+                <w:r>
+                  <w:rPr>
+                    <w:rFonts w:cs="Arial"/>
+                    <w:lang w:val="es-ES"/>
+                  </w:rPr>
+                  <w:t xml:space="preserve"> 4.1.1</w:t>
+                </w:r>
+                <w:r>
+                  <w:rPr>
+                    <w:rFonts w:cs="Arial"/>
+                    <w:lang w:val="es-ES"/>
+                  </w:rPr>
+                  <w:t xml:space="preserve"> Si el sistema no encuentra al responsable finaliza el caso de uso </w:t>
+                </w:r>
+              </w:p>
+              <w:p>
+                <w:pPr>
+                  <w:rPr>
+                    <w:rFonts w:cs="Arial"/>
+                    <w:lang w:val="es-ES"/>
+                  </w:rPr>
+                </w:pPr>
+                <w:r>
+                  <w:rPr>
+                    <w:rFonts w:cs="Arial"/>
+                    <w:lang w:val="es-ES"/>
+                  </w:rPr>
+                  <w:t>FA 4.2</w:t>
+                </w:r>
+                <w:r>
+                  <w:rPr>
+                    <w:rFonts w:cs="Arial"/>
+                    <w:lang w:val="es-ES"/>
+                  </w:rPr>
+                  <w:t xml:space="preserve"> El </w:t>
+                </w:r>
+                <w:r>
+                  <w:rPr>
+                    <w:rFonts w:cs="Arial"/>
+                    <w:lang w:val="es-ES"/>
+                  </w:rPr>
+                  <w:t>sistema verifica que el HARDWARE</w:t>
+                </w:r>
+                <w:r>
+                  <w:rPr>
+                    <w:rFonts w:cs="Arial"/>
+                    <w:lang w:val="es-ES"/>
+                  </w:rPr>
+                  <w:t xml:space="preserve"> se</w:t>
+                </w:r>
+                <w:r>
+                  <w:rPr>
+                    <w:rFonts w:cs="Arial"/>
+                    <w:lang w:val="es-ES"/>
+                  </w:rPr>
+                  <w:t xml:space="preserve"> encuentre disponible</w:t>
+                </w:r>
+              </w:p>
+              <w:p>
+                <w:pPr>
+                  <w:rPr>
+                    <w:rFonts w:cs="Arial"/>
+                    <w:lang w:val="es-ES"/>
+                  </w:rPr>
+                </w:pPr>
+                <w:r>
+                  <w:rPr>
+                    <w:rFonts w:cs="Arial"/>
+                    <w:lang w:val="es-ES"/>
+                  </w:rPr>
+                  <w:t>FA 4.2.1 Si el sistema no encuentra disponible el HARDWARE finaliza el caso de uso</w:t>
+                </w:r>
+              </w:p>
+              <w:p>
+                <w:pPr>
+                  <w:rPr>
+                    <w:rFonts w:cs="Arial"/>
+                    <w:lang w:val="es-ES"/>
+                  </w:rPr>
+                </w:pPr>
+                <w:r>
+                  <w:rPr>
+                    <w:rFonts w:cs="Arial"/>
+                    <w:lang w:val="es-ES"/>
+                  </w:rPr>
+                  <w:t>FA 4.3 Si valido tanto el responsable como el HARDWARE vuelve al flujo normal</w:t>
+                </w:r>
+              </w:p>
+              <w:p>
+                <w:pPr>
+                  <w:rPr>
+                    <w:rFonts w:cs="Arial"/>
+                    <w:lang w:val="es-ES"/>
+                  </w:rPr>
+                </w:pPr>
+              </w:p>
+              <w:p>
+                <w:pPr>
+                  <w:rPr>
+                    <w:rFonts w:cs="Arial"/>
+                    <w:lang w:val="es-ES"/>
+                  </w:rPr>
+                </w:pPr>
+                <w:r>
+                  <w:rPr>
+                    <w:rFonts w:cs="Arial"/>
+                    <w:lang w:val="es-ES"/>
+                  </w:rPr>
+                  <w:t xml:space="preserve"> </w:t>
+                </w:r>
+                <w:r>
+                  <w:rPr>
+                    <w:rFonts w:cs="Arial"/>
+                    <w:lang w:val="es-ES"/>
+                  </w:rPr>
+                  <w:t>FA 5.1 El sistema muestra una ventana emergente que comunica el mensaje “Desea cancelar El dictamen”</w:t>
+                </w:r>
+              </w:p>
+              <w:p>
+                <w:pPr>
+                  <w:rPr>
+                    <w:rFonts w:cs="Arial"/>
+                    <w:lang w:val="es-ES"/>
+                  </w:rPr>
+                </w:pPr>
+                <w:r>
+                  <w:rPr>
+                    <w:rFonts w:cs="Arial"/>
+                    <w:lang w:val="es-ES"/>
+                  </w:rPr>
+                  <w:t>FA 5.2 Si el usuario da clic en “Si”</w:t>
+                </w:r>
+              </w:p>
+              <w:p>
+                <w:pPr>
+                  <w:rPr>
+                    <w:rFonts w:cs="Arial"/>
+                    <w:lang w:val="es-ES"/>
+                  </w:rPr>
+                </w:pPr>
+                <w:r>
+                  <w:rPr>
+                    <w:rFonts w:cs="Arial"/>
+                    <w:lang w:val="es-ES"/>
+                  </w:rPr>
+                  <w:t xml:space="preserve">FA 5.3 finalizar caso de uso </w:t>
+                </w:r>
+              </w:p>
+              <w:p>
+                <w:pPr>
+                  <w:rPr>
+                    <w:rFonts w:cs="Arial"/>
+                    <w:lang w:val="es-ES"/>
+                  </w:rPr>
+                </w:pPr>
+              </w:p>
+              <w:p>
+                <w:pPr>
+                  <w:rPr>
+                    <w:rFonts w:cs="Arial"/>
+                    <w:lang w:val="es-ES"/>
+                  </w:rPr>
+                </w:pPr>
+                <w:r>
+                  <w:rPr>
+                    <w:rFonts w:cs="Arial"/>
+                    <w:lang w:val="es-ES"/>
+                  </w:rPr>
+                  <w:t xml:space="preserve">FA 6.1 El sistema verifica que exista la carpeta predeterminada por el sistema </w:t>
+                </w:r>
+              </w:p>
+              <w:p>
+                <w:pPr>
+                  <w:rPr>
+                    <w:rFonts w:cs="Arial"/>
+                    <w:lang w:val="es-ES"/>
+                  </w:rPr>
+                </w:pPr>
+                <w:r>
+                  <w:rPr>
+                    <w:rFonts w:cs="Arial"/>
+                    <w:lang w:val="es-ES"/>
+                  </w:rPr>
+                  <w:t>FA 6.2 Si no la encuentra, El sistema crea una nueva carpeta con el nombre “Dictamen”</w:t>
+                </w:r>
+              </w:p>
+              <w:p>
+                <w:r>
+                  <w:rPr>
+                    <w:rFonts w:cs="Arial"/>
+                    <w:lang w:val="es-ES"/>
+                  </w:rPr>
+                  <w:t>FA 6.2 fin caso de uso</w:t>
+                </w:r>
+              </w:p>
+              <w:p>
+                <w:pPr>
+                  <w:rPr>
+                    <w:rFonts w:cs="Arial"/>
+                    <w:lang w:val="es-ES"/>
+                  </w:rPr>
+                </w:pPr>
               </w:p>
             </w:sdtContent>
           </w:sdt>
@@ -12026,6 +11635,25 @@
                 <w:rFonts w:cs="Arial"/>
               </w:rPr>
             </w:pPr>
+            <w:r>
+              <w:rPr>
+                <w:rFonts w:cs="Arial"/>
+              </w:rPr>
+              <w:t xml:space="preserve">EX1. No hay conexión a la base de datos </w:t>
+            </w:r>
+          </w:p>
+          <w:p>
+            <w:pPr>
+              <w:rPr>
+                <w:rFonts w:cs="Arial"/>
+              </w:rPr>
+            </w:pPr>
+            <w:r>
+              <w:rPr>
+                <w:rFonts w:cs="Arial"/>
+              </w:rPr>
+              <w:t>EX2. No se pudo encontrar el responsable</w:t>
+            </w:r>
           </w:p>
         </w:tc>
       </w:tr>
@@ -12052,24 +11680,13 @@
                 <w:lang w:val="es-ES"/>
               </w:rPr>
             </w:pPr>
-            <w:proofErr w:type="spellStart"/>
             <w:r>
               <w:rPr>
                 <w:rFonts w:cs="Arial"/>
                 <w:b/>
                 <w:lang w:val="es-ES"/>
               </w:rPr>
-              <w:lastRenderedPageBreak/>
-              <w:t>Poscondiciones</w:t>
-            </w:r>
-            <w:proofErr w:type="spellEnd"/>
-            <w:r>
-              <w:rPr>
-                <w:rFonts w:cs="Arial"/>
-                <w:b/>
-                <w:lang w:val="es-ES"/>
-              </w:rPr>
-              <w:t>:</w:t>
+              <w:t>Poscondiciones:</w:t>
             </w:r>
           </w:p>
         </w:tc>
@@ -12094,7 +11711,6 @@
                 <w:docPart w:val="04666078A7124DF7B55F39FF9F7BCFF7"/>
               </w:placeholder>
             </w:sdtPr>
-            <w:sdtEndPr/>
             <w:sdtContent>
               <w:p>
                 <w:pPr>
@@ -12159,7 +11775,6 @@
               <w:docPart w:val="04666078A7124DF7B55F39FF9F7BCFF7"/>
             </w:placeholder>
           </w:sdtPr>
-          <w:sdtEndPr/>
           <w:sdtContent>
             <w:tc>
               <w:tcPr>
@@ -12183,7 +11798,7 @@
                     <w:rFonts w:cs="Arial"/>
                     <w:lang w:val="es-ES"/>
                   </w:rPr>
-                  <w:t>Datos del vale de resguardo</w:t>
+                  <w:t>Datos del dictamen</w:t>
                 </w:r>
               </w:p>
             </w:tc>
@@ -12234,7 +11849,6 @@
               <w:docPart w:val="04666078A7124DF7B55F39FF9F7BCFF7"/>
             </w:placeholder>
           </w:sdtPr>
-          <w:sdtEndPr/>
           <w:sdtContent>
             <w:tc>
               <w:tcPr>
@@ -12309,7 +11923,6 @@
               <w:docPart w:val="04666078A7124DF7B55F39FF9F7BCFF7"/>
             </w:placeholder>
           </w:sdtPr>
-          <w:sdtEndPr/>
           <w:sdtContent>
             <w:tc>
               <w:tcPr>
@@ -12385,7 +11998,6 @@
               <w:docPart w:val="04666078A7124DF7B55F39FF9F7BCFF7"/>
             </w:placeholder>
           </w:sdtPr>
-          <w:sdtEndPr/>
           <w:sdtContent>
             <w:tc>
               <w:tcPr>
@@ -12463,7 +12075,6 @@
               <w:listItem w:value="Elija un elemento."/>
             </w:comboBox>
           </w:sdtPr>
-          <w:sdtEndPr/>
           <w:sdtContent>
             <w:tc>
               <w:tcPr>
@@ -12496,23 +12107,6 @@
         </w:sdt>
       </w:tr>
     </w:tbl>
-    <w:p/>
-    <w:p/>
-    <w:p/>
-    <w:p/>
-    <w:p/>
-    <w:p/>
-    <w:p/>
-    <w:p/>
-    <w:p/>
-    <w:p/>
-    <w:p/>
-    <w:p/>
-    <w:p/>
-    <w:p/>
-    <w:p/>
-    <w:p/>
-    <w:p/>
     <w:p/>
     <w:p/>
     <w:p/>
@@ -12556,7 +12150,6 @@
                 <w:b/>
                 <w:lang w:val="es-ES"/>
               </w:rPr>
-              <w:lastRenderedPageBreak/>
               <w:softHyphen/>
             </w:r>
             <w:r>
@@ -12591,7 +12184,6 @@
                 <w:docPart w:val="6D8C241A6F8F4B009005D56BE821A107"/>
               </w:placeholder>
             </w:sdtPr>
-            <w:sdtEndPr/>
             <w:sdtContent>
               <w:p>
                 <w:pPr>
@@ -12666,7 +12258,6 @@
                 <w:docPart w:val="6D8C241A6F8F4B009005D56BE821A107"/>
               </w:placeholder>
             </w:sdtPr>
-            <w:sdtEndPr/>
             <w:sdtContent>
               <w:p>
                 <w:pPr>
@@ -12742,33 +12333,8 @@
                 <w:rFonts w:cs="Arial"/>
                 <w:lang w:val="es-ES"/>
               </w:rPr>
-              <w:t xml:space="preserve">Eduardo </w:t>
-            </w:r>
-            <w:proofErr w:type="spellStart"/>
-            <w:r>
-              <w:rPr>
-                <w:rFonts w:cs="Arial"/>
-                <w:lang w:val="es-ES"/>
-              </w:rPr>
-              <w:t>Josue</w:t>
-            </w:r>
-            <w:proofErr w:type="spellEnd"/>
-            <w:r>
-              <w:rPr>
-                <w:rFonts w:cs="Arial"/>
-                <w:lang w:val="es-ES"/>
-              </w:rPr>
-              <w:t xml:space="preserve"> Cortes </w:t>
-            </w:r>
-            <w:proofErr w:type="spellStart"/>
-            <w:r>
-              <w:rPr>
-                <w:rFonts w:cs="Arial"/>
-                <w:lang w:val="es-ES"/>
-              </w:rPr>
-              <w:t>Gomez</w:t>
-            </w:r>
-            <w:proofErr w:type="spellEnd"/>
+              <w:t>Eduardo Josue Cortes Gomez</w:t>
+            </w:r>
           </w:p>
         </w:tc>
       </w:tr>
@@ -12822,7 +12388,6 @@
               <w:calendar w:val="gregorian"/>
             </w:date>
           </w:sdtPr>
-          <w:sdtEndPr/>
           <w:sdtContent>
             <w:tc>
               <w:tcPr>
@@ -12902,7 +12467,6 @@
               <w:calendar w:val="gregorian"/>
             </w:date>
           </w:sdtPr>
-          <w:sdtEndPr/>
           <w:sdtContent>
             <w:tc>
               <w:tcPr>
@@ -12977,7 +12541,6 @@
               <w:docPart w:val="6D8C241A6F8F4B009005D56BE821A107"/>
             </w:placeholder>
           </w:sdtPr>
-          <w:sdtEndPr/>
           <w:sdtContent>
             <w:tc>
               <w:tcPr>
@@ -13062,7 +12625,6 @@
                 <w:docPart w:val="6D8C241A6F8F4B009005D56BE821A107"/>
               </w:placeholder>
             </w:sdtPr>
-            <w:sdtEndPr/>
             <w:sdtContent>
               <w:p>
                 <w:pPr>
@@ -13076,23 +12638,7 @@
                     <w:rFonts w:cs="Arial"/>
                     <w:lang w:val="es-ES"/>
                   </w:rPr>
-                  <w:t xml:space="preserve">Genera el inventario de todos el hardware que </w:t>
-                </w:r>
-                <w:proofErr w:type="spellStart"/>
-                <w:r>
-                  <w:rPr>
-                    <w:rFonts w:cs="Arial"/>
-                    <w:lang w:val="es-ES"/>
-                  </w:rPr>
-                  <w:t>esta</w:t>
-                </w:r>
-                <w:proofErr w:type="spellEnd"/>
-                <w:r>
-                  <w:rPr>
-                    <w:rFonts w:cs="Arial"/>
-                    <w:lang w:val="es-ES"/>
-                  </w:rPr>
-                  <w:t xml:space="preserve"> asignado en el centro de computo</w:t>
+                  <w:t>Genera el inventario de todos el hardware que esta asignado en el centro de computo</w:t>
                 </w:r>
               </w:p>
             </w:sdtContent>
@@ -13153,7 +12699,6 @@
                 <w:docPart w:val="6D8C241A6F8F4B009005D56BE821A107"/>
               </w:placeholder>
             </w:sdtPr>
-            <w:sdtEndPr/>
             <w:sdtContent>
               <w:sdt>
                 <w:sdtPr>
@@ -13166,7 +12711,6 @@
                     <w:docPart w:val="6D8C241A6F8F4B009005D56BE821A107"/>
                   </w:placeholder>
                 </w:sdtPr>
-                <w:sdtEndPr/>
                 <w:sdtContent>
                   <w:p>
                     <w:pPr>
@@ -13232,7 +12776,6 @@
               <w:docPart w:val="6D8C241A6F8F4B009005D56BE821A107"/>
             </w:placeholder>
           </w:sdtPr>
-          <w:sdtEndPr/>
           <w:sdtContent>
             <w:tc>
               <w:tcPr>
@@ -13407,7 +12950,6 @@
                 <w:docPart w:val="6D8C241A6F8F4B009005D56BE821A107"/>
               </w:placeholder>
             </w:sdtPr>
-            <w:sdtEndPr/>
             <w:sdtContent>
               <w:p>
                 <w:pPr>
@@ -13468,7 +13010,6 @@
               <w:docPart w:val="6D8C241A6F8F4B009005D56BE821A107"/>
             </w:placeholder>
           </w:sdtPr>
-          <w:sdtEndPr/>
           <w:sdtContent>
             <w:tc>
               <w:tcPr>
@@ -13517,23 +13058,13 @@
                 <w:lang w:val="es-ES"/>
               </w:rPr>
             </w:pPr>
-            <w:proofErr w:type="spellStart"/>
             <w:r>
               <w:rPr>
                 <w:rFonts w:cs="Arial"/>
                 <w:b/>
                 <w:lang w:val="es-ES"/>
               </w:rPr>
-              <w:t>Poscondiciones</w:t>
-            </w:r>
-            <w:proofErr w:type="spellEnd"/>
-            <w:r>
-              <w:rPr>
-                <w:rFonts w:cs="Arial"/>
-                <w:b/>
-                <w:lang w:val="es-ES"/>
-              </w:rPr>
-              <w:t>:</w:t>
+              <w:t>Poscondiciones:</w:t>
             </w:r>
           </w:p>
         </w:tc>
@@ -13558,7 +13089,6 @@
                 <w:docPart w:val="6D8C241A6F8F4B009005D56BE821A107"/>
               </w:placeholder>
             </w:sdtPr>
-            <w:sdtEndPr/>
             <w:sdtContent>
               <w:p>
                 <w:pPr>
@@ -13623,7 +13153,6 @@
               <w:docPart w:val="6D8C241A6F8F4B009005D56BE821A107"/>
             </w:placeholder>
           </w:sdtPr>
-          <w:sdtEndPr/>
           <w:sdtContent>
             <w:tc>
               <w:tcPr>
@@ -13698,7 +13227,6 @@
               <w:docPart w:val="6D8C241A6F8F4B009005D56BE821A107"/>
             </w:placeholder>
           </w:sdtPr>
-          <w:sdtEndPr/>
           <w:sdtContent>
             <w:tc>
               <w:tcPr>
@@ -13773,7 +13301,6 @@
               <w:docPart w:val="6D8C241A6F8F4B009005D56BE821A107"/>
             </w:placeholder>
           </w:sdtPr>
-          <w:sdtEndPr/>
           <w:sdtContent>
             <w:tc>
               <w:tcPr>
@@ -13849,7 +13376,6 @@
               <w:docPart w:val="6D8C241A6F8F4B009005D56BE821A107"/>
             </w:placeholder>
           </w:sdtPr>
-          <w:sdtEndPr/>
           <w:sdtContent>
             <w:tc>
               <w:tcPr>
@@ -13909,7 +13435,6 @@
                 <w:b/>
                 <w:lang w:val="es-ES"/>
               </w:rPr>
-              <w:lastRenderedPageBreak/>
               <w:t>Prioridad:</w:t>
             </w:r>
           </w:p>
@@ -13928,7 +13453,6 @@
               <w:listItem w:value="Elija un elemento."/>
             </w:comboBox>
           </w:sdtPr>
-          <w:sdtEndPr/>
           <w:sdtContent>
             <w:tc>
               <w:tcPr>
@@ -14035,7 +13559,6 @@
                 <w:docPart w:val="CF0B3ECF54B24F77A46122C7863E1FE6"/>
               </w:placeholder>
             </w:sdtPr>
-            <w:sdtEndPr/>
             <w:sdtContent>
               <w:p>
                 <w:pPr>
@@ -14110,7 +13633,6 @@
                 <w:docPart w:val="CF0B3ECF54B24F77A46122C7863E1FE6"/>
               </w:placeholder>
             </w:sdtPr>
-            <w:sdtEndPr/>
             <w:sdtContent>
               <w:p>
                 <w:pPr>
@@ -14186,33 +13708,8 @@
                 <w:rFonts w:cs="Arial"/>
                 <w:lang w:val="es-ES"/>
               </w:rPr>
-              <w:t xml:space="preserve">Eduardo </w:t>
-            </w:r>
-            <w:proofErr w:type="spellStart"/>
-            <w:r>
-              <w:rPr>
-                <w:rFonts w:cs="Arial"/>
-                <w:lang w:val="es-ES"/>
-              </w:rPr>
-              <w:t>Josue</w:t>
-            </w:r>
-            <w:proofErr w:type="spellEnd"/>
-            <w:r>
-              <w:rPr>
-                <w:rFonts w:cs="Arial"/>
-                <w:lang w:val="es-ES"/>
-              </w:rPr>
-              <w:t xml:space="preserve"> Cortes </w:t>
-            </w:r>
-            <w:proofErr w:type="spellStart"/>
-            <w:r>
-              <w:rPr>
-                <w:rFonts w:cs="Arial"/>
-                <w:lang w:val="es-ES"/>
-              </w:rPr>
-              <w:t>Gomez</w:t>
-            </w:r>
-            <w:proofErr w:type="spellEnd"/>
+              <w:t>Eduardo Josue Cortes Gomez</w:t>
+            </w:r>
           </w:p>
         </w:tc>
       </w:tr>
@@ -14266,7 +13763,6 @@
               <w:calendar w:val="gregorian"/>
             </w:date>
           </w:sdtPr>
-          <w:sdtEndPr/>
           <w:sdtContent>
             <w:tc>
               <w:tcPr>
@@ -14346,7 +13842,6 @@
               <w:calendar w:val="gregorian"/>
             </w:date>
           </w:sdtPr>
-          <w:sdtEndPr/>
           <w:sdtContent>
             <w:tc>
               <w:tcPr>
@@ -14421,7 +13916,6 @@
               <w:docPart w:val="CF0B3ECF54B24F77A46122C7863E1FE6"/>
             </w:placeholder>
           </w:sdtPr>
-          <w:sdtEndPr/>
           <w:sdtContent>
             <w:tc>
               <w:tcPr>
@@ -14506,7 +14000,6 @@
                 <w:docPart w:val="CF0B3ECF54B24F77A46122C7863E1FE6"/>
               </w:placeholder>
             </w:sdtPr>
-            <w:sdtEndPr/>
             <w:sdtContent>
               <w:p>
                 <w:pPr>
@@ -14581,7 +14074,6 @@
                 <w:docPart w:val="CF0B3ECF54B24F77A46122C7863E1FE6"/>
               </w:placeholder>
             </w:sdtPr>
-            <w:sdtEndPr/>
             <w:sdtContent>
               <w:sdt>
                 <w:sdtPr>
@@ -14594,7 +14086,6 @@
                     <w:docPart w:val="CF0B3ECF54B24F77A46122C7863E1FE6"/>
                   </w:placeholder>
                 </w:sdtPr>
-                <w:sdtEndPr/>
                 <w:sdtContent>
                   <w:p>
                     <w:pPr>
@@ -14660,7 +14151,6 @@
               <w:docPart w:val="CF0B3ECF54B24F77A46122C7863E1FE6"/>
             </w:placeholder>
           </w:sdtPr>
-          <w:sdtEndPr/>
           <w:sdtContent>
             <w:tc>
               <w:tcPr>
@@ -14684,6 +14174,26 @@
                   </w:rPr>
                   <w:t>1.-El sistema muestra los apartados para ser válida la LICENCIA del software</w:t>
                 </w:r>
+                <w:r>
+                  <w:rPr>
+                    <w:lang w:val="es-ES"/>
+                  </w:rPr>
+                  <w:t>(nombre del software, numero de licencia, periodo de vigencia de la licencia, Especificar el origen del software, Version del software, tipo de software, monto de importe, soporte del importe, marca, idioma, sistema operativo, responsable de licencia, tipo de licencia, observaciones</w:t>
+                </w:r>
+                <w:r>
+                  <w:rPr>
+                    <w:lang w:val="es-ES"/>
+                  </w:rPr>
+                  <w:t>s</w:t>
+                </w:r>
+                <w:bookmarkStart w:id="5" w:name="_GoBack"/>
+                <w:bookmarkEnd w:id="5"/>
+                <w:r>
+                  <w:rPr>
+                    <w:lang w:val="es-ES"/>
+                  </w:rPr>
+                  <w:t xml:space="preserve"> )</w:t>
+                </w:r>
               </w:p>
               <w:p>
                 <w:pPr>
@@ -14803,7 +14313,6 @@
                 <w:docPart w:val="CF0B3ECF54B24F77A46122C7863E1FE6"/>
               </w:placeholder>
             </w:sdtPr>
-            <w:sdtEndPr/>
             <w:sdtContent>
               <w:p>
                 <w:pPr>
@@ -14879,7 +14388,6 @@
               <w:docPart w:val="CF0B3ECF54B24F77A46122C7863E1FE6"/>
             </w:placeholder>
           </w:sdtPr>
-          <w:sdtEndPr/>
           <w:sdtContent>
             <w:tc>
               <w:tcPr>
@@ -14898,6 +14406,9 @@
                   </w:rPr>
                 </w:pPr>
                 <w:r>
+                  <w:t>EX1.</w:t>
+                </w:r>
+                <w:r>
                   <w:t>No hay conexión a la base de datos de REGISTRO DE SOFTWARE</w:t>
                 </w:r>
               </w:p>
@@ -14928,23 +14439,13 @@
                 <w:lang w:val="es-ES"/>
               </w:rPr>
             </w:pPr>
-            <w:proofErr w:type="spellStart"/>
             <w:r>
               <w:rPr>
                 <w:rFonts w:cs="Arial"/>
                 <w:b/>
                 <w:lang w:val="es-ES"/>
               </w:rPr>
-              <w:t>Poscondiciones</w:t>
-            </w:r>
-            <w:proofErr w:type="spellEnd"/>
-            <w:r>
-              <w:rPr>
-                <w:rFonts w:cs="Arial"/>
-                <w:b/>
-                <w:lang w:val="es-ES"/>
-              </w:rPr>
-              <w:t>:</w:t>
+              <w:t>Poscondiciones:</w:t>
             </w:r>
           </w:p>
         </w:tc>
@@ -14969,7 +14470,6 @@
                 <w:docPart w:val="CF0B3ECF54B24F77A46122C7863E1FE6"/>
               </w:placeholder>
             </w:sdtPr>
-            <w:sdtEndPr/>
             <w:sdtContent>
               <w:p>
                 <w:pPr>
@@ -15034,7 +14534,6 @@
               <w:docPart w:val="CF0B3ECF54B24F77A46122C7863E1FE6"/>
             </w:placeholder>
           </w:sdtPr>
-          <w:sdtEndPr/>
           <w:sdtContent>
             <w:tc>
               <w:tcPr>
@@ -15109,7 +14608,6 @@
               <w:docPart w:val="CF0B3ECF54B24F77A46122C7863E1FE6"/>
             </w:placeholder>
           </w:sdtPr>
-          <w:sdtEndPr/>
           <w:sdtContent>
             <w:tc>
               <w:tcPr>
@@ -15169,7 +14667,6 @@
                 <w:b/>
                 <w:lang w:val="es-ES"/>
               </w:rPr>
-              <w:lastRenderedPageBreak/>
               <w:t xml:space="preserve">Incluye: </w:t>
             </w:r>
           </w:p>
@@ -15185,7 +14682,6 @@
               <w:docPart w:val="CF0B3ECF54B24F77A46122C7863E1FE6"/>
             </w:placeholder>
           </w:sdtPr>
-          <w:sdtEndPr/>
           <w:sdtContent>
             <w:tc>
               <w:tcPr>
@@ -15261,7 +14757,6 @@
               <w:docPart w:val="CF0B3ECF54B24F77A46122C7863E1FE6"/>
             </w:placeholder>
           </w:sdtPr>
-          <w:sdtEndPr/>
           <w:sdtContent>
             <w:tc>
               <w:tcPr>
@@ -15339,7 +14834,6 @@
               <w:listItem w:value="Elija un elemento."/>
             </w:comboBox>
           </w:sdtPr>
-          <w:sdtEndPr/>
           <w:sdtContent>
             <w:tc>
               <w:tcPr>
@@ -15446,7 +14940,6 @@
                 <w:docPart w:val="7D9C958E76A74EA4BB580842ECD21D00"/>
               </w:placeholder>
             </w:sdtPr>
-            <w:sdtEndPr/>
             <w:sdtContent>
               <w:p>
                 <w:pPr>
@@ -15589,30 +15082,14 @@
                 <w:rFonts w:cs="Arial"/>
                 <w:lang w:val="es-ES"/>
               </w:rPr>
-              <w:t xml:space="preserve"> </w:t>
-            </w:r>
-            <w:proofErr w:type="spellStart"/>
-            <w:r>
-              <w:rPr>
-                <w:rFonts w:cs="Arial"/>
-                <w:lang w:val="es-ES"/>
-              </w:rPr>
-              <w:t>Sandri</w:t>
-            </w:r>
-            <w:r>
-              <w:rPr>
-                <w:rFonts w:cs="Arial"/>
-                <w:lang w:val="es-ES"/>
-              </w:rPr>
-              <w:t>a</w:t>
-            </w:r>
-            <w:proofErr w:type="spellEnd"/>
-            <w:r>
-              <w:rPr>
-                <w:rFonts w:cs="Arial"/>
-                <w:lang w:val="es-ES"/>
-              </w:rPr>
-              <w:t xml:space="preserve"> Sánchez</w:t>
+              <w:t xml:space="preserve"> Sandri</w:t>
+            </w:r>
+            <w:r>
+              <w:rPr>
+                <w:rFonts w:cs="Arial"/>
+                <w:lang w:val="es-ES"/>
+              </w:rPr>
+              <w:t>a Sánchez</w:t>
             </w:r>
           </w:p>
         </w:tc>
@@ -15774,7 +15251,6 @@
               <w:docPart w:val="7D9C958E76A74EA4BB580842ECD21D00"/>
             </w:placeholder>
           </w:sdtPr>
-          <w:sdtEndPr/>
           <w:sdtContent>
             <w:tc>
               <w:tcPr>
@@ -16251,7 +15727,6 @@
                 <w:b/>
                 <w:lang w:val="es-ES"/>
               </w:rPr>
-              <w:lastRenderedPageBreak/>
               <w:t>Flujos Alternos:</w:t>
             </w:r>
           </w:p>
@@ -16510,23 +15985,13 @@
                 <w:lang w:val="es-ES"/>
               </w:rPr>
             </w:pPr>
-            <w:proofErr w:type="spellStart"/>
             <w:r>
               <w:rPr>
                 <w:rFonts w:cs="Arial"/>
                 <w:b/>
                 <w:lang w:val="es-ES"/>
               </w:rPr>
-              <w:t>Poscondiciones</w:t>
-            </w:r>
-            <w:proofErr w:type="spellEnd"/>
-            <w:r>
-              <w:rPr>
-                <w:rFonts w:cs="Arial"/>
-                <w:b/>
-                <w:lang w:val="es-ES"/>
-              </w:rPr>
-              <w:t>:</w:t>
+              <w:t>Poscondiciones:</w:t>
             </w:r>
           </w:p>
         </w:tc>
@@ -16679,23 +16144,7 @@
                 <w:rFonts w:cs="Arial"/>
                 <w:lang w:val="es-ES"/>
               </w:rPr>
-              <w:t xml:space="preserve">Tiempo que tomo hacer el </w:t>
-            </w:r>
-            <w:proofErr w:type="spellStart"/>
-            <w:r>
-              <w:rPr>
-                <w:rFonts w:cs="Arial"/>
-                <w:lang w:val="es-ES"/>
-              </w:rPr>
-              <w:t>matenimiento</w:t>
-            </w:r>
-            <w:proofErr w:type="spellEnd"/>
-            <w:r>
-              <w:rPr>
-                <w:rFonts w:cs="Arial"/>
-                <w:lang w:val="es-ES"/>
-              </w:rPr>
-              <w:t>.</w:t>
+              <w:t>Tiempo que tomo hacer el matenimiento.</w:t>
             </w:r>
           </w:p>
         </w:tc>
@@ -16971,7 +16420,6 @@
           <w:noProof/>
           <w:lang w:eastAsia="es-MX"/>
         </w:rPr>
-        <w:lastRenderedPageBreak/>
         <w:drawing>
           <wp:anchor distT="0" distB="0" distL="114300" distR="114300" simplePos="0" relativeHeight="251663360" behindDoc="0" locked="0" layoutInCell="1" allowOverlap="1" wp14:anchorId="545DF170" wp14:editId="33042DE1">
             <wp:simplePos x="0" y="0"/>
@@ -17054,7 +16502,6 @@
       </w:pPr>
       <w:bookmarkStart w:id="7" w:name="_Toc527639802"/>
       <w:r>
-        <w:lastRenderedPageBreak/>
         <w:t>Modelo del dominio</w:t>
       </w:r>
       <w:bookmarkEnd w:id="7"/>
@@ -17120,7 +16567,6 @@
       </w:pPr>
       <w:bookmarkStart w:id="8" w:name="_Toc527639803"/>
       <w:r>
-        <w:lastRenderedPageBreak/>
         <w:t>Conclusión</w:t>
       </w:r>
       <w:r>
@@ -17575,7 +17021,6 @@
         <w:docPartUnique/>
       </w:docPartObj>
     </w:sdtPr>
-    <w:sdtEndPr/>
     <w:sdtContent>
       <w:p>
         <w:pPr>
@@ -17596,7 +17041,7 @@
             <w:noProof/>
             <w:lang w:val="es-ES"/>
           </w:rPr>
-          <w:t>20</w:t>
+          <w:t>22</w:t>
         </w:r>
         <w:r>
           <w:fldChar w:fldCharType="end"/>
@@ -17622,7 +17067,6 @@
         <w:docPartUnique/>
       </w:docPartObj>
     </w:sdtPr>
-    <w:sdtEndPr/>
     <w:sdtContent>
       <w:p>
         <w:pPr>
@@ -18041,6 +17485,92 @@
       </w:rPr>
     </w:lvl>
   </w:abstractNum>
+  <w:abstractNum w:abstractNumId="3" w15:restartNumberingAfterBreak="0">
+    <w:nsid w:val="723361E2"/>
+    <w:multiLevelType w:val="hybridMultilevel"/>
+    <w:tmpl w:val="AD44BEC8"/>
+    <w:lvl w:ilvl="0" w:tplc="080A000F">
+      <w:start w:val="1"/>
+      <w:numFmt w:val="decimal"/>
+      <w:lvlText w:val="%1."/>
+      <w:lvlJc w:val="left"/>
+      <w:pPr>
+        <w:ind w:left="720" w:hanging="360"/>
+      </w:pPr>
+    </w:lvl>
+    <w:lvl w:ilvl="1" w:tplc="080A0019" w:tentative="1">
+      <w:start w:val="1"/>
+      <w:numFmt w:val="lowerLetter"/>
+      <w:lvlText w:val="%2."/>
+      <w:lvlJc w:val="left"/>
+      <w:pPr>
+        <w:ind w:left="1440" w:hanging="360"/>
+      </w:pPr>
+    </w:lvl>
+    <w:lvl w:ilvl="2" w:tplc="080A001B" w:tentative="1">
+      <w:start w:val="1"/>
+      <w:numFmt w:val="lowerRoman"/>
+      <w:lvlText w:val="%3."/>
+      <w:lvlJc w:val="right"/>
+      <w:pPr>
+        <w:ind w:left="2160" w:hanging="180"/>
+      </w:pPr>
+    </w:lvl>
+    <w:lvl w:ilvl="3" w:tplc="080A000F" w:tentative="1">
+      <w:start w:val="1"/>
+      <w:numFmt w:val="decimal"/>
+      <w:lvlText w:val="%4."/>
+      <w:lvlJc w:val="left"/>
+      <w:pPr>
+        <w:ind w:left="2880" w:hanging="360"/>
+      </w:pPr>
+    </w:lvl>
+    <w:lvl w:ilvl="4" w:tplc="080A0019" w:tentative="1">
+      <w:start w:val="1"/>
+      <w:numFmt w:val="lowerLetter"/>
+      <w:lvlText w:val="%5."/>
+      <w:lvlJc w:val="left"/>
+      <w:pPr>
+        <w:ind w:left="3600" w:hanging="360"/>
+      </w:pPr>
+    </w:lvl>
+    <w:lvl w:ilvl="5" w:tplc="080A001B" w:tentative="1">
+      <w:start w:val="1"/>
+      <w:numFmt w:val="lowerRoman"/>
+      <w:lvlText w:val="%6."/>
+      <w:lvlJc w:val="right"/>
+      <w:pPr>
+        <w:ind w:left="4320" w:hanging="180"/>
+      </w:pPr>
+    </w:lvl>
+    <w:lvl w:ilvl="6" w:tplc="080A000F" w:tentative="1">
+      <w:start w:val="1"/>
+      <w:numFmt w:val="decimal"/>
+      <w:lvlText w:val="%7."/>
+      <w:lvlJc w:val="left"/>
+      <w:pPr>
+        <w:ind w:left="5040" w:hanging="360"/>
+      </w:pPr>
+    </w:lvl>
+    <w:lvl w:ilvl="7" w:tplc="080A0019" w:tentative="1">
+      <w:start w:val="1"/>
+      <w:numFmt w:val="lowerLetter"/>
+      <w:lvlText w:val="%8."/>
+      <w:lvlJc w:val="left"/>
+      <w:pPr>
+        <w:ind w:left="5760" w:hanging="360"/>
+      </w:pPr>
+    </w:lvl>
+    <w:lvl w:ilvl="8" w:tplc="080A001B" w:tentative="1">
+      <w:start w:val="1"/>
+      <w:numFmt w:val="lowerRoman"/>
+      <w:lvlText w:val="%9."/>
+      <w:lvlJc w:val="right"/>
+      <w:pPr>
+        <w:ind w:left="6480" w:hanging="180"/>
+      </w:pPr>
+    </w:lvl>
+  </w:abstractNum>
   <w:num w:numId="1">
     <w:abstractNumId w:val="0"/>
   </w:num>
@@ -18049,6 +17579,9 @@
   </w:num>
   <w:num w:numId="3">
     <w:abstractNumId w:val="2"/>
+  </w:num>
+  <w:num w:numId="4">
+    <w:abstractNumId w:val="3"/>
   </w:num>
 </w:numbering>
 </file>
@@ -19795,6 +19328,7 @@
     <w:rsid w:val="007279C3"/>
     <w:rsid w:val="00BF31DE"/>
     <w:rsid w:val="00C04F2E"/>
+    <w:rsid w:val="00DC160B"/>
     <w:rsid w:val="00EF1650"/>
     <w:rsid w:val="00F01A3C"/>
   </w:rsids>
@@ -20821,7 +20355,7 @@
 </file>
 
 <file path=customXml/itemProps2.xml><?xml version="1.0" encoding="utf-8"?>
-<ds:datastoreItem xmlns:ds="http://schemas.openxmlformats.org/officeDocument/2006/customXml" ds:itemID="{518BC59D-A82F-493C-8944-84C98D542FA3}">
+<ds:datastoreItem xmlns:ds="http://schemas.openxmlformats.org/officeDocument/2006/customXml" ds:itemID="{82031121-06A0-4D44-83BD-565F5F360DCC}">
   <ds:schemaRefs>
     <ds:schemaRef ds:uri="http://schemas.openxmlformats.org/officeDocument/2006/bibliography"/>
   </ds:schemaRefs>

</xml_diff>